<commit_message>
Finished writing ReadMe for "Temperature responses.R"
</commit_message>
<xml_diff>
--- a/Documentation/ReadMe6 Temperature responses R.docx
+++ b/Documentation/ReadMe6 Temperature responses R.docx
@@ -1002,25 +1002,43 @@
           <w:szCs w:val="22"/>
           <w:lang w:val="en-US"/>
         </w:rPr>
-        <w:t xml:space="preserve"> TRUE) or print out (if save </w:t>
-      </w:r>
-      <w:r>
-        <w:rPr>
-          <w:rFonts w:ascii="Times New Roman" w:hAnsi="Times New Roman" w:cs="Times New Roman"/>
-          <w:sz w:val="22"/>
-          <w:szCs w:val="22"/>
-          <w:lang w:val="en-US"/>
-        </w:rPr>
-        <w:t>=</w:t>
-      </w:r>
-      <w:r>
-        <w:rPr>
-          <w:rFonts w:ascii="Times New Roman" w:hAnsi="Times New Roman" w:cs="Times New Roman"/>
-          <w:sz w:val="22"/>
-          <w:szCs w:val="22"/>
-          <w:lang w:val="en-US"/>
-        </w:rPr>
-        <w:t xml:space="preserve"> FALSE) with the temperature </w:t>
+        <w:t xml:space="preserve"> TRUE) </w:t>
+      </w:r>
+      <w:r>
+        <w:rPr>
+          <w:rFonts w:ascii="Times New Roman" w:hAnsi="Times New Roman" w:cs="Times New Roman"/>
+          <w:sz w:val="22"/>
+          <w:szCs w:val="22"/>
+          <w:lang w:val="en-US"/>
+        </w:rPr>
+        <w:t>and</w:t>
+      </w:r>
+      <w:r>
+        <w:rPr>
+          <w:rFonts w:ascii="Times New Roman" w:hAnsi="Times New Roman" w:cs="Times New Roman"/>
+          <w:sz w:val="22"/>
+          <w:szCs w:val="22"/>
+          <w:lang w:val="en-US"/>
+        </w:rPr>
+        <w:t xml:space="preserve"> print out </w:t>
+      </w:r>
+      <w:r>
+        <w:rPr>
+          <w:rFonts w:ascii="Times New Roman" w:hAnsi="Times New Roman" w:cs="Times New Roman"/>
+          <w:sz w:val="22"/>
+          <w:szCs w:val="22"/>
+          <w:lang w:val="en-US"/>
+        </w:rPr>
+        <w:t>of</w:t>
+      </w:r>
+      <w:r>
+        <w:rPr>
+          <w:rFonts w:ascii="Times New Roman" w:hAnsi="Times New Roman" w:cs="Times New Roman"/>
+          <w:sz w:val="22"/>
+          <w:szCs w:val="22"/>
+          <w:lang w:val="en-US"/>
+        </w:rPr>
+        <w:t xml:space="preserve"> the temperature </w:t>
       </w:r>
       <w:r>
         <w:rPr>
@@ -1752,7 +1770,25 @@
           <w:szCs w:val="22"/>
           <w:lang w:val="en-US"/>
         </w:rPr>
-        <w:t xml:space="preserve"> list in </w:t>
+        <w:t xml:space="preserve"> list </w:t>
+      </w:r>
+      <w:r>
+        <w:rPr>
+          <w:rFonts w:ascii="Times New Roman" w:hAnsi="Times New Roman" w:cs="Times New Roman"/>
+          <w:sz w:val="22"/>
+          <w:szCs w:val="22"/>
+          <w:lang w:val="en-US"/>
+        </w:rPr>
+        <w:t>of</w:t>
+      </w:r>
+      <w:r>
+        <w:rPr>
+          <w:rFonts w:ascii="Times New Roman" w:hAnsi="Times New Roman" w:cs="Times New Roman"/>
+          <w:sz w:val="22"/>
+          <w:szCs w:val="22"/>
+          <w:lang w:val="en-US"/>
+        </w:rPr>
+        <w:t xml:space="preserve"> </w:t>
       </w:r>
       <w:proofErr w:type="spellStart"/>
       <w:r>
@@ -2539,7 +2575,25 @@
           <w:szCs w:val="22"/>
           <w:lang w:val="en-US"/>
         </w:rPr>
-        <w:t xml:space="preserve">Some modifications to the “start” list in </w:t>
+        <w:t xml:space="preserve">Some modifications to the “start” list </w:t>
+      </w:r>
+      <w:r>
+        <w:rPr>
+          <w:rFonts w:ascii="Times New Roman" w:hAnsi="Times New Roman" w:cs="Times New Roman"/>
+          <w:sz w:val="22"/>
+          <w:szCs w:val="22"/>
+          <w:lang w:val="en-US"/>
+        </w:rPr>
+        <w:t>of the various</w:t>
+      </w:r>
+      <w:r>
+        <w:rPr>
+          <w:rFonts w:ascii="Times New Roman" w:hAnsi="Times New Roman" w:cs="Times New Roman"/>
+          <w:sz w:val="22"/>
+          <w:szCs w:val="22"/>
+          <w:lang w:val="en-US"/>
+        </w:rPr>
+        <w:t xml:space="preserve"> </w:t>
       </w:r>
       <w:proofErr w:type="spellStart"/>
       <w:r>
@@ -2882,7 +2936,7 @@
           <w:szCs w:val="22"/>
           <w:lang w:val="en-US"/>
         </w:rPr>
-        <w:t>18</w:t>
+        <w:t>20</w:t>
       </w:r>
       <w:r>
         <w:rPr>
@@ -3045,7 +3099,61 @@
           <w:szCs w:val="22"/>
           <w:lang w:val="en-US"/>
         </w:rPr>
-        <w:t>is automatically set to its location in “Temperature response data.csv”)</w:t>
+        <w:t>is automatically set</w:t>
+      </w:r>
+      <w:r>
+        <w:rPr>
+          <w:rFonts w:ascii="Times New Roman" w:hAnsi="Times New Roman" w:cs="Times New Roman"/>
+          <w:sz w:val="22"/>
+          <w:szCs w:val="22"/>
+          <w:lang w:val="en-US"/>
+        </w:rPr>
+        <w:t xml:space="preserve"> from its field census location</w:t>
+      </w:r>
+      <w:r>
+        <w:rPr>
+          <w:rFonts w:ascii="Times New Roman" w:hAnsi="Times New Roman" w:cs="Times New Roman"/>
+          <w:sz w:val="22"/>
+          <w:szCs w:val="22"/>
+          <w:lang w:val="en-US"/>
+        </w:rPr>
+        <w:t xml:space="preserve"> to </w:t>
+      </w:r>
+      <w:r>
+        <w:rPr>
+          <w:rFonts w:ascii="Times New Roman" w:hAnsi="Times New Roman" w:cs="Times New Roman"/>
+          <w:sz w:val="22"/>
+          <w:szCs w:val="22"/>
+          <w:lang w:val="en-US"/>
+        </w:rPr>
+        <w:t>the</w:t>
+      </w:r>
+      <w:r>
+        <w:rPr>
+          <w:rFonts w:ascii="Times New Roman" w:hAnsi="Times New Roman" w:cs="Times New Roman"/>
+          <w:sz w:val="22"/>
+          <w:szCs w:val="22"/>
+          <w:lang w:val="en-US"/>
+        </w:rPr>
+        <w:t xml:space="preserve"> location</w:t>
+      </w:r>
+      <w:r>
+        <w:rPr>
+          <w:rFonts w:ascii="Times New Roman" w:hAnsi="Times New Roman" w:cs="Times New Roman"/>
+          <w:sz w:val="22"/>
+          <w:szCs w:val="22"/>
+          <w:lang w:val="en-US"/>
+        </w:rPr>
+        <w:t xml:space="preserve"> reported</w:t>
+      </w:r>
+      <w:r>
+        <w:rPr>
+          <w:rFonts w:ascii="Times New Roman" w:hAnsi="Times New Roman" w:cs="Times New Roman"/>
+          <w:sz w:val="22"/>
+          <w:szCs w:val="22"/>
+          <w:lang w:val="en-US"/>
+        </w:rPr>
+        <w:t xml:space="preserve"> in “Temperature response data.csv”)</w:t>
       </w:r>
     </w:p>
     <w:p>
@@ -3112,7 +3220,43 @@
           <w:szCs w:val="22"/>
           <w:lang w:val="en-US"/>
         </w:rPr>
-        <w:t xml:space="preserve"> and set minimum and maximum values for x-axes and reference temperature</w:t>
+        <w:t xml:space="preserve"> and set minimum and maximum values for x-axes</w:t>
+      </w:r>
+      <w:r>
+        <w:rPr>
+          <w:rFonts w:ascii="Times New Roman" w:hAnsi="Times New Roman" w:cs="Times New Roman"/>
+          <w:sz w:val="22"/>
+          <w:szCs w:val="22"/>
+          <w:lang w:val="en-US"/>
+        </w:rPr>
+        <w:t xml:space="preserve"> of plots</w:t>
+      </w:r>
+      <w:r>
+        <w:rPr>
+          <w:rFonts w:ascii="Times New Roman" w:hAnsi="Times New Roman" w:cs="Times New Roman"/>
+          <w:sz w:val="22"/>
+          <w:szCs w:val="22"/>
+          <w:lang w:val="en-US"/>
+        </w:rPr>
+        <w:t xml:space="preserve"> a</w:t>
+      </w:r>
+      <w:r>
+        <w:rPr>
+          <w:rFonts w:ascii="Times New Roman" w:hAnsi="Times New Roman" w:cs="Times New Roman"/>
+          <w:sz w:val="22"/>
+          <w:szCs w:val="22"/>
+          <w:lang w:val="en-US"/>
+        </w:rPr>
+        <w:t>s well as the</w:t>
+      </w:r>
+      <w:r>
+        <w:rPr>
+          <w:rFonts w:ascii="Times New Roman" w:hAnsi="Times New Roman" w:cs="Times New Roman"/>
+          <w:sz w:val="22"/>
+          <w:szCs w:val="22"/>
+          <w:lang w:val="en-US"/>
+        </w:rPr>
+        <w:t xml:space="preserve"> reference temperature</w:t>
       </w:r>
       <w:r>
         <w:rPr>
@@ -3130,7 +3274,7 @@
           <w:szCs w:val="22"/>
           <w:lang w:val="en-US"/>
         </w:rPr>
-        <w:t>for</w:t>
+        <w:t>used in the</w:t>
       </w:r>
       <w:r>
         <w:rPr>
@@ -3172,7 +3316,7 @@
           <w:szCs w:val="22"/>
           <w:lang w:val="en-US"/>
         </w:rPr>
-        <w:t>functions below</w:t>
+        <w:t>functions</w:t>
       </w:r>
     </w:p>
     <w:p>
@@ -3524,7 +3668,43 @@
           <w:szCs w:val="22"/>
           <w:lang w:val="en-US"/>
         </w:rPr>
-        <w:t xml:space="preserve">are set to data and </w:t>
+        <w:t xml:space="preserve">are </w:t>
+      </w:r>
+      <w:r>
+        <w:rPr>
+          <w:rFonts w:ascii="Times New Roman" w:hAnsi="Times New Roman" w:cs="Times New Roman"/>
+          <w:sz w:val="22"/>
+          <w:szCs w:val="22"/>
+          <w:lang w:val="en-US"/>
+        </w:rPr>
+        <w:t xml:space="preserve">first </w:t>
+      </w:r>
+      <w:r>
+        <w:rPr>
+          <w:rFonts w:ascii="Times New Roman" w:hAnsi="Times New Roman" w:cs="Times New Roman"/>
+          <w:sz w:val="22"/>
+          <w:szCs w:val="22"/>
+          <w:lang w:val="en-US"/>
+        </w:rPr>
+        <w:t>set to data and</w:t>
+      </w:r>
+      <w:r>
+        <w:rPr>
+          <w:rFonts w:ascii="Times New Roman" w:hAnsi="Times New Roman" w:cs="Times New Roman"/>
+          <w:sz w:val="22"/>
+          <w:szCs w:val="22"/>
+          <w:lang w:val="en-US"/>
+        </w:rPr>
+        <w:t xml:space="preserve"> then</w:t>
+      </w:r>
+      <w:r>
+        <w:rPr>
+          <w:rFonts w:ascii="Times New Roman" w:hAnsi="Times New Roman" w:cs="Times New Roman"/>
+          <w:sz w:val="22"/>
+          <w:szCs w:val="22"/>
+          <w:lang w:val="en-US"/>
+        </w:rPr>
+        <w:t xml:space="preserve"> </w:t>
       </w:r>
       <w:proofErr w:type="spellStart"/>
       <w:r>
@@ -4401,7 +4581,43 @@
           <w:szCs w:val="22"/>
           <w:lang w:val="en-US"/>
         </w:rPr>
-        <w:t xml:space="preserve"> set to data and </w:t>
+        <w:t xml:space="preserve"> </w:t>
+      </w:r>
+      <w:r>
+        <w:rPr>
+          <w:rFonts w:ascii="Times New Roman" w:hAnsi="Times New Roman" w:cs="Times New Roman"/>
+          <w:sz w:val="22"/>
+          <w:szCs w:val="22"/>
+          <w:lang w:val="en-US"/>
+        </w:rPr>
+        <w:t xml:space="preserve">first </w:t>
+      </w:r>
+      <w:r>
+        <w:rPr>
+          <w:rFonts w:ascii="Times New Roman" w:hAnsi="Times New Roman" w:cs="Times New Roman"/>
+          <w:sz w:val="22"/>
+          <w:szCs w:val="22"/>
+          <w:lang w:val="en-US"/>
+        </w:rPr>
+        <w:t>set to data and</w:t>
+      </w:r>
+      <w:r>
+        <w:rPr>
+          <w:rFonts w:ascii="Times New Roman" w:hAnsi="Times New Roman" w:cs="Times New Roman"/>
+          <w:sz w:val="22"/>
+          <w:szCs w:val="22"/>
+          <w:lang w:val="en-US"/>
+        </w:rPr>
+        <w:t xml:space="preserve"> then</w:t>
+      </w:r>
+      <w:r>
+        <w:rPr>
+          <w:rFonts w:ascii="Times New Roman" w:hAnsi="Times New Roman" w:cs="Times New Roman"/>
+          <w:sz w:val="22"/>
+          <w:szCs w:val="22"/>
+          <w:lang w:val="en-US"/>
+        </w:rPr>
+        <w:t xml:space="preserve"> </w:t>
       </w:r>
       <w:proofErr w:type="spellStart"/>
       <w:r>
@@ -4953,6 +5169,443 @@
           <w:lang w:val="en-US"/>
         </w:rPr>
       </w:pPr>
+      <w:r>
+        <w:rPr>
+          <w:rFonts w:ascii="Times New Roman" w:hAnsi="Times New Roman" w:cs="Times New Roman"/>
+          <w:sz w:val="22"/>
+          <w:szCs w:val="22"/>
+          <w:lang w:val="en-US"/>
+        </w:rPr>
+        <w:t>Lines 1</w:t>
+      </w:r>
+      <w:r>
+        <w:rPr>
+          <w:rFonts w:ascii="Times New Roman" w:hAnsi="Times New Roman" w:cs="Times New Roman"/>
+          <w:sz w:val="22"/>
+          <w:szCs w:val="22"/>
+          <w:lang w:val="en-US"/>
+        </w:rPr>
+        <w:t>83</w:t>
+      </w:r>
+      <w:r>
+        <w:rPr>
+          <w:rFonts w:ascii="Times New Roman" w:hAnsi="Times New Roman" w:cs="Times New Roman"/>
+          <w:sz w:val="22"/>
+          <w:szCs w:val="22"/>
+          <w:lang w:val="en-US"/>
+        </w:rPr>
+        <w:t>-</w:t>
+      </w:r>
+      <w:r>
+        <w:rPr>
+          <w:rFonts w:ascii="Times New Roman" w:hAnsi="Times New Roman" w:cs="Times New Roman"/>
+          <w:sz w:val="22"/>
+          <w:szCs w:val="22"/>
+          <w:lang w:val="en-US"/>
+        </w:rPr>
+        <w:t>203</w:t>
+      </w:r>
+      <w:r>
+        <w:rPr>
+          <w:rFonts w:ascii="Times New Roman" w:hAnsi="Times New Roman" w:cs="Times New Roman"/>
+          <w:sz w:val="22"/>
+          <w:szCs w:val="22"/>
+          <w:lang w:val="en-US"/>
+        </w:rPr>
+        <w:tab/>
+      </w:r>
+      <w:r>
+        <w:rPr>
+          <w:rFonts w:ascii="Times New Roman" w:hAnsi="Times New Roman" w:cs="Times New Roman"/>
+          <w:sz w:val="22"/>
+          <w:szCs w:val="22"/>
+          <w:lang w:val="en-US"/>
+        </w:rPr>
+        <w:t>F</w:t>
+      </w:r>
+      <w:r>
+        <w:rPr>
+          <w:rFonts w:ascii="Times New Roman" w:hAnsi="Times New Roman" w:cs="Times New Roman"/>
+          <w:sz w:val="22"/>
+          <w:szCs w:val="22"/>
+          <w:lang w:val="en-US"/>
+        </w:rPr>
+        <w:t xml:space="preserve">or the </w:t>
+      </w:r>
+      <w:r>
+        <w:rPr>
+          <w:rFonts w:ascii="Times New Roman" w:hAnsi="Times New Roman" w:cs="Times New Roman"/>
+          <w:sz w:val="22"/>
+          <w:szCs w:val="22"/>
+          <w:lang w:val="en-US"/>
+        </w:rPr>
+        <w:t>development rate</w:t>
+      </w:r>
+      <w:r>
+        <w:rPr>
+          <w:rFonts w:ascii="Times New Roman" w:hAnsi="Times New Roman" w:cs="Times New Roman"/>
+          <w:sz w:val="22"/>
+          <w:szCs w:val="22"/>
+          <w:lang w:val="en-US"/>
+        </w:rPr>
+        <w:t xml:space="preserve">, </w:t>
+      </w:r>
+      <w:r>
+        <w:rPr>
+          <w:rFonts w:ascii="Times New Roman" w:hAnsi="Times New Roman" w:cs="Times New Roman"/>
+          <w:i/>
+          <w:iCs/>
+          <w:sz w:val="22"/>
+          <w:szCs w:val="22"/>
+          <w:lang w:val="en-US"/>
+        </w:rPr>
+        <w:t>g</w:t>
+      </w:r>
+      <w:r>
+        <w:rPr>
+          <w:rFonts w:ascii="Times New Roman" w:hAnsi="Times New Roman" w:cs="Times New Roman"/>
+          <w:sz w:val="22"/>
+          <w:szCs w:val="22"/>
+          <w:lang w:val="en-US"/>
+        </w:rPr>
+        <w:t xml:space="preserve">, </w:t>
+      </w:r>
+      <w:r>
+        <w:rPr>
+          <w:rFonts w:ascii="Times New Roman" w:hAnsi="Times New Roman" w:cs="Times New Roman"/>
+          <w:sz w:val="22"/>
+          <w:szCs w:val="22"/>
+          <w:lang w:val="en-US"/>
+        </w:rPr>
+        <w:t xml:space="preserve">quantify </w:t>
+      </w:r>
+      <w:proofErr w:type="spellStart"/>
+      <w:proofErr w:type="gramStart"/>
+      <w:r>
+        <w:rPr>
+          <w:rFonts w:ascii="Times New Roman" w:hAnsi="Times New Roman" w:cs="Times New Roman"/>
+          <w:i/>
+          <w:iCs/>
+          <w:sz w:val="22"/>
+          <w:szCs w:val="22"/>
+          <w:lang w:val="en-US"/>
+        </w:rPr>
+        <w:t>T</w:t>
+      </w:r>
+      <w:r>
+        <w:rPr>
+          <w:rFonts w:ascii="Times New Roman" w:hAnsi="Times New Roman" w:cs="Times New Roman"/>
+          <w:i/>
+          <w:iCs/>
+          <w:sz w:val="22"/>
+          <w:szCs w:val="22"/>
+          <w:vertAlign w:val="subscript"/>
+          <w:lang w:val="en-US"/>
+        </w:rPr>
+        <w:t>opt,</w:t>
+      </w:r>
+      <w:r>
+        <w:rPr>
+          <w:rFonts w:ascii="Times New Roman" w:hAnsi="Times New Roman" w:cs="Times New Roman"/>
+          <w:i/>
+          <w:iCs/>
+          <w:sz w:val="22"/>
+          <w:szCs w:val="22"/>
+          <w:vertAlign w:val="subscript"/>
+          <w:lang w:val="en-US"/>
+        </w:rPr>
+        <w:t>g</w:t>
+      </w:r>
+      <w:proofErr w:type="spellEnd"/>
+      <w:proofErr w:type="gramEnd"/>
+      <w:r>
+        <w:rPr>
+          <w:rFonts w:ascii="Times New Roman" w:hAnsi="Times New Roman" w:cs="Times New Roman"/>
+          <w:sz w:val="22"/>
+          <w:szCs w:val="22"/>
+          <w:lang w:val="en-US"/>
+        </w:rPr>
+        <w:t xml:space="preserve"> </w:t>
+      </w:r>
+      <w:r>
+        <w:rPr>
+          <w:rFonts w:ascii="Times New Roman" w:hAnsi="Times New Roman" w:cs="Times New Roman"/>
+          <w:sz w:val="22"/>
+          <w:szCs w:val="22"/>
+          <w:lang w:val="en-US"/>
+        </w:rPr>
+        <w:t>(“</w:t>
+      </w:r>
+      <w:proofErr w:type="spellStart"/>
+      <w:r>
+        <w:rPr>
+          <w:rFonts w:ascii="Times New Roman" w:hAnsi="Times New Roman" w:cs="Times New Roman"/>
+          <w:sz w:val="22"/>
+          <w:szCs w:val="22"/>
+          <w:lang w:val="en-US"/>
+        </w:rPr>
+        <w:t>Topt</w:t>
+      </w:r>
+      <w:r>
+        <w:rPr>
+          <w:rFonts w:ascii="Times New Roman" w:hAnsi="Times New Roman" w:cs="Times New Roman"/>
+          <w:sz w:val="22"/>
+          <w:szCs w:val="22"/>
+          <w:lang w:val="en-US"/>
+        </w:rPr>
+        <w:t>g</w:t>
+      </w:r>
+      <w:proofErr w:type="spellEnd"/>
+      <w:r>
+        <w:rPr>
+          <w:rFonts w:ascii="Times New Roman" w:hAnsi="Times New Roman" w:cs="Times New Roman"/>
+          <w:sz w:val="22"/>
+          <w:szCs w:val="22"/>
+          <w:lang w:val="en-US"/>
+        </w:rPr>
+        <w:t>”)</w:t>
+      </w:r>
+      <w:r>
+        <w:rPr>
+          <w:rFonts w:ascii="Times New Roman" w:hAnsi="Times New Roman" w:cs="Times New Roman"/>
+          <w:sz w:val="22"/>
+          <w:szCs w:val="22"/>
+          <w:lang w:val="en-US"/>
+        </w:rPr>
+        <w:t xml:space="preserve"> and </w:t>
+      </w:r>
+      <w:proofErr w:type="spellStart"/>
+      <w:r>
+        <w:rPr>
+          <w:rFonts w:ascii="Times New Roman" w:hAnsi="Times New Roman" w:cs="Times New Roman"/>
+          <w:i/>
+          <w:iCs/>
+          <w:sz w:val="22"/>
+          <w:szCs w:val="22"/>
+          <w:lang w:val="en-US"/>
+        </w:rPr>
+        <w:t>T</w:t>
+      </w:r>
+      <w:r>
+        <w:rPr>
+          <w:rFonts w:ascii="Times New Roman" w:hAnsi="Times New Roman" w:cs="Times New Roman"/>
+          <w:i/>
+          <w:iCs/>
+          <w:sz w:val="22"/>
+          <w:szCs w:val="22"/>
+          <w:vertAlign w:val="subscript"/>
+          <w:lang w:val="en-US"/>
+        </w:rPr>
+        <w:t>max</w:t>
+      </w:r>
+      <w:r>
+        <w:rPr>
+          <w:rFonts w:ascii="Times New Roman" w:hAnsi="Times New Roman" w:cs="Times New Roman"/>
+          <w:i/>
+          <w:iCs/>
+          <w:sz w:val="22"/>
+          <w:szCs w:val="22"/>
+          <w:vertAlign w:val="subscript"/>
+          <w:lang w:val="en-US"/>
+        </w:rPr>
+        <w:t>,</w:t>
+      </w:r>
+      <w:r>
+        <w:rPr>
+          <w:rFonts w:ascii="Times New Roman" w:hAnsi="Times New Roman" w:cs="Times New Roman"/>
+          <w:i/>
+          <w:iCs/>
+          <w:sz w:val="22"/>
+          <w:szCs w:val="22"/>
+          <w:vertAlign w:val="subscript"/>
+          <w:lang w:val="en-US"/>
+        </w:rPr>
+        <w:t>g</w:t>
+      </w:r>
+      <w:proofErr w:type="spellEnd"/>
+      <w:r>
+        <w:rPr>
+          <w:rFonts w:ascii="Times New Roman" w:hAnsi="Times New Roman" w:cs="Times New Roman"/>
+          <w:sz w:val="22"/>
+          <w:szCs w:val="22"/>
+          <w:lang w:val="en-US"/>
+        </w:rPr>
+        <w:t xml:space="preserve"> </w:t>
+      </w:r>
+      <w:r>
+        <w:rPr>
+          <w:rFonts w:ascii="Times New Roman" w:hAnsi="Times New Roman" w:cs="Times New Roman"/>
+          <w:sz w:val="22"/>
+          <w:szCs w:val="22"/>
+          <w:lang w:val="en-US"/>
+        </w:rPr>
+        <w:t>(“</w:t>
+      </w:r>
+      <w:proofErr w:type="spellStart"/>
+      <w:r>
+        <w:rPr>
+          <w:rFonts w:ascii="Times New Roman" w:hAnsi="Times New Roman" w:cs="Times New Roman"/>
+          <w:sz w:val="22"/>
+          <w:szCs w:val="22"/>
+          <w:lang w:val="en-US"/>
+        </w:rPr>
+        <w:t>T</w:t>
+      </w:r>
+      <w:r>
+        <w:rPr>
+          <w:rFonts w:ascii="Times New Roman" w:hAnsi="Times New Roman" w:cs="Times New Roman"/>
+          <w:sz w:val="22"/>
+          <w:szCs w:val="22"/>
+          <w:lang w:val="en-US"/>
+        </w:rPr>
+        <w:t>max</w:t>
+      </w:r>
+      <w:r>
+        <w:rPr>
+          <w:rFonts w:ascii="Times New Roman" w:hAnsi="Times New Roman" w:cs="Times New Roman"/>
+          <w:sz w:val="22"/>
+          <w:szCs w:val="22"/>
+          <w:lang w:val="en-US"/>
+        </w:rPr>
+        <w:t>g</w:t>
+      </w:r>
+      <w:proofErr w:type="spellEnd"/>
+      <w:r>
+        <w:rPr>
+          <w:rFonts w:ascii="Times New Roman" w:hAnsi="Times New Roman" w:cs="Times New Roman"/>
+          <w:sz w:val="22"/>
+          <w:szCs w:val="22"/>
+          <w:lang w:val="en-US"/>
+        </w:rPr>
+        <w:t>”)</w:t>
+      </w:r>
+      <w:r>
+        <w:rPr>
+          <w:rFonts w:ascii="Times New Roman" w:hAnsi="Times New Roman" w:cs="Times New Roman"/>
+          <w:sz w:val="22"/>
+          <w:szCs w:val="22"/>
+          <w:lang w:val="en-US"/>
+        </w:rPr>
+        <w:t xml:space="preserve"> directly from the data</w:t>
+      </w:r>
+      <w:r>
+        <w:rPr>
+          <w:rFonts w:ascii="Times New Roman" w:hAnsi="Times New Roman" w:cs="Times New Roman"/>
+          <w:sz w:val="22"/>
+          <w:szCs w:val="22"/>
+          <w:lang w:val="en-US"/>
+        </w:rPr>
+        <w:t xml:space="preserve"> </w:t>
+      </w:r>
+      <w:r>
+        <w:rPr>
+          <w:rFonts w:ascii="Times New Roman" w:hAnsi="Times New Roman" w:cs="Times New Roman"/>
+          <w:sz w:val="22"/>
+          <w:szCs w:val="22"/>
+          <w:lang w:val="en-US"/>
+        </w:rPr>
+        <w:t xml:space="preserve">(note: for </w:t>
+      </w:r>
+      <w:r>
+        <w:rPr>
+          <w:rFonts w:ascii="Times New Roman" w:hAnsi="Times New Roman" w:cs="Times New Roman"/>
+          <w:sz w:val="22"/>
+          <w:szCs w:val="22"/>
+          <w:lang w:val="en-US"/>
+        </w:rPr>
+        <w:t xml:space="preserve">the </w:t>
+      </w:r>
+      <w:r>
+        <w:rPr>
+          <w:rFonts w:ascii="Times New Roman" w:hAnsi="Times New Roman" w:cs="Times New Roman"/>
+          <w:sz w:val="22"/>
+          <w:szCs w:val="22"/>
+          <w:lang w:val="en-US"/>
+        </w:rPr>
+        <w:t>Brazil</w:t>
+      </w:r>
+      <w:r>
+        <w:rPr>
+          <w:rFonts w:ascii="Times New Roman" w:hAnsi="Times New Roman" w:cs="Times New Roman"/>
+          <w:sz w:val="22"/>
+          <w:szCs w:val="22"/>
+          <w:lang w:val="en-US"/>
+        </w:rPr>
+        <w:t xml:space="preserve"> populations and </w:t>
+      </w:r>
+      <w:proofErr w:type="spellStart"/>
+      <w:r>
+        <w:rPr>
+          <w:rFonts w:ascii="Times New Roman" w:hAnsi="Times New Roman" w:cs="Times New Roman"/>
+          <w:i/>
+          <w:iCs/>
+          <w:sz w:val="22"/>
+          <w:szCs w:val="22"/>
+          <w:lang w:val="en-US"/>
+        </w:rPr>
+        <w:t>Apolygus</w:t>
+      </w:r>
+      <w:proofErr w:type="spellEnd"/>
+      <w:r>
+        <w:rPr>
+          <w:rFonts w:ascii="Times New Roman" w:hAnsi="Times New Roman" w:cs="Times New Roman"/>
+          <w:i/>
+          <w:iCs/>
+          <w:sz w:val="22"/>
+          <w:szCs w:val="22"/>
+          <w:lang w:val="en-US"/>
+        </w:rPr>
+        <w:t xml:space="preserve"> lucorum</w:t>
+      </w:r>
+      <w:r>
+        <w:rPr>
+          <w:rFonts w:ascii="Times New Roman" w:hAnsi="Times New Roman" w:cs="Times New Roman"/>
+          <w:sz w:val="22"/>
+          <w:szCs w:val="22"/>
+          <w:lang w:val="en-US"/>
+        </w:rPr>
+        <w:t>,</w:t>
+      </w:r>
+      <w:r>
+        <w:rPr>
+          <w:rFonts w:ascii="Times New Roman" w:hAnsi="Times New Roman" w:cs="Times New Roman"/>
+          <w:sz w:val="22"/>
+          <w:szCs w:val="22"/>
+          <w:lang w:val="en-US"/>
+        </w:rPr>
+        <w:t xml:space="preserve"> the index </w:t>
+      </w:r>
+      <w:proofErr w:type="spellStart"/>
+      <w:r>
+        <w:rPr>
+          <w:rFonts w:ascii="Times New Roman" w:hAnsi="Times New Roman" w:cs="Times New Roman"/>
+          <w:i/>
+          <w:iCs/>
+          <w:sz w:val="22"/>
+          <w:szCs w:val="22"/>
+          <w:lang w:val="en-US"/>
+        </w:rPr>
+        <w:t>i</w:t>
+      </w:r>
+      <w:proofErr w:type="spellEnd"/>
+      <w:r>
+        <w:rPr>
+          <w:rFonts w:ascii="Times New Roman" w:hAnsi="Times New Roman" w:cs="Times New Roman"/>
+          <w:sz w:val="22"/>
+          <w:szCs w:val="22"/>
+          <w:lang w:val="en-US"/>
+        </w:rPr>
+        <w:t xml:space="preserve"> </w:t>
+      </w:r>
+      <w:r>
+        <w:rPr>
+          <w:rFonts w:ascii="Times New Roman" w:hAnsi="Times New Roman" w:cs="Times New Roman"/>
+          <w:sz w:val="22"/>
+          <w:szCs w:val="22"/>
+          <w:lang w:val="en-US"/>
+        </w:rPr>
+        <w:t>specifying the temperature treatment of the temperature optima is also updated)</w:t>
+      </w:r>
     </w:p>
     <w:p>
       <w:pPr>
@@ -4972,34 +5625,43 @@
           <w:szCs w:val="22"/>
           <w:lang w:val="en-US"/>
         </w:rPr>
-        <w:t>Lines 8</w:t>
-      </w:r>
-      <w:r>
-        <w:rPr>
-          <w:rFonts w:ascii="Times New Roman" w:hAnsi="Times New Roman" w:cs="Times New Roman"/>
-          <w:sz w:val="22"/>
-          <w:szCs w:val="22"/>
-          <w:lang w:val="en-US"/>
-        </w:rPr>
-        <w:t>7</w:t>
-      </w:r>
-      <w:r>
-        <w:rPr>
-          <w:rFonts w:ascii="Times New Roman" w:hAnsi="Times New Roman" w:cs="Times New Roman"/>
-          <w:sz w:val="22"/>
-          <w:szCs w:val="22"/>
-          <w:lang w:val="en-US"/>
-        </w:rPr>
-        <w:t>-9</w:t>
-      </w:r>
-      <w:r>
-        <w:rPr>
-          <w:rFonts w:ascii="Times New Roman" w:hAnsi="Times New Roman" w:cs="Times New Roman"/>
-          <w:sz w:val="22"/>
-          <w:szCs w:val="22"/>
-          <w:lang w:val="en-US"/>
-        </w:rPr>
-        <w:t>3</w:t>
+        <w:t xml:space="preserve">Lines </w:t>
+      </w:r>
+      <w:r>
+        <w:rPr>
+          <w:rFonts w:ascii="Times New Roman" w:hAnsi="Times New Roman" w:cs="Times New Roman"/>
+          <w:sz w:val="22"/>
+          <w:szCs w:val="22"/>
+          <w:lang w:val="en-US"/>
+        </w:rPr>
+        <w:t>205</w:t>
+      </w:r>
+      <w:r>
+        <w:rPr>
+          <w:rFonts w:ascii="Times New Roman" w:hAnsi="Times New Roman" w:cs="Times New Roman"/>
+          <w:sz w:val="22"/>
+          <w:szCs w:val="22"/>
+          <w:lang w:val="en-US"/>
+        </w:rPr>
+        <w:t>-</w:t>
+      </w:r>
+      <w:r>
+        <w:rPr>
+          <w:rFonts w:ascii="Times New Roman" w:hAnsi="Times New Roman" w:cs="Times New Roman"/>
+          <w:sz w:val="22"/>
+          <w:szCs w:val="22"/>
+          <w:lang w:val="en-US"/>
+        </w:rPr>
+        <w:t>2</w:t>
+      </w:r>
+      <w:r>
+        <w:rPr>
+          <w:rFonts w:ascii="Times New Roman" w:hAnsi="Times New Roman" w:cs="Times New Roman"/>
+          <w:sz w:val="22"/>
+          <w:szCs w:val="22"/>
+          <w:lang w:val="en-US"/>
+        </w:rPr>
+        <w:t>22</w:t>
       </w:r>
       <w:r>
         <w:rPr>
@@ -5009,7 +5671,286 @@
           <w:lang w:val="en-US"/>
         </w:rPr>
         <w:tab/>
-        <w:t xml:space="preserve">Save model parameters </w:t>
+      </w:r>
+      <w:r>
+        <w:rPr>
+          <w:rFonts w:ascii="Times New Roman" w:hAnsi="Times New Roman" w:cs="Times New Roman"/>
+          <w:sz w:val="22"/>
+          <w:szCs w:val="22"/>
+          <w:lang w:val="en-US"/>
+        </w:rPr>
+        <w:t>Attempt to f</w:t>
+      </w:r>
+      <w:r>
+        <w:rPr>
+          <w:rFonts w:ascii="Times New Roman" w:hAnsi="Times New Roman" w:cs="Times New Roman"/>
+          <w:sz w:val="22"/>
+          <w:szCs w:val="22"/>
+          <w:lang w:val="en-US"/>
+        </w:rPr>
+        <w:t>it</w:t>
+      </w:r>
+      <w:r>
+        <w:rPr>
+          <w:rFonts w:ascii="Times New Roman" w:hAnsi="Times New Roman" w:cs="Times New Roman"/>
+          <w:sz w:val="22"/>
+          <w:szCs w:val="22"/>
+          <w:lang w:val="en-US"/>
+        </w:rPr>
+        <w:t xml:space="preserve"> the</w:t>
+      </w:r>
+      <w:r>
+        <w:rPr>
+          <w:rFonts w:ascii="Times New Roman" w:hAnsi="Times New Roman" w:cs="Times New Roman"/>
+          <w:sz w:val="22"/>
+          <w:szCs w:val="22"/>
+          <w:lang w:val="en-US"/>
+        </w:rPr>
+        <w:t xml:space="preserve"> </w:t>
+      </w:r>
+      <w:r>
+        <w:rPr>
+          <w:rFonts w:ascii="Times New Roman" w:hAnsi="Times New Roman" w:cs="Times New Roman"/>
+          <w:sz w:val="22"/>
+          <w:szCs w:val="22"/>
+          <w:lang w:val="en-US"/>
+        </w:rPr>
+        <w:t xml:space="preserve">remaining </w:t>
+      </w:r>
+      <w:r>
+        <w:rPr>
+          <w:rFonts w:ascii="Times New Roman" w:hAnsi="Times New Roman" w:cs="Times New Roman"/>
+          <w:sz w:val="22"/>
+          <w:szCs w:val="22"/>
+          <w:lang w:val="en-US"/>
+        </w:rPr>
+        <w:t xml:space="preserve">parameters </w:t>
+      </w:r>
+      <w:r>
+        <w:rPr>
+          <w:rFonts w:ascii="Times New Roman" w:hAnsi="Times New Roman" w:cs="Times New Roman"/>
+          <w:sz w:val="22"/>
+          <w:szCs w:val="22"/>
+          <w:lang w:val="en-US"/>
+        </w:rPr>
+        <w:t>of</w:t>
+      </w:r>
+      <w:r>
+        <w:rPr>
+          <w:rFonts w:ascii="Times New Roman" w:hAnsi="Times New Roman" w:cs="Times New Roman"/>
+          <w:sz w:val="22"/>
+          <w:szCs w:val="22"/>
+          <w:lang w:val="en-US"/>
+        </w:rPr>
+        <w:t xml:space="preserve"> the </w:t>
+      </w:r>
+      <w:r>
+        <w:rPr>
+          <w:rFonts w:ascii="Times New Roman" w:hAnsi="Times New Roman" w:cs="Times New Roman"/>
+          <w:sz w:val="22"/>
+          <w:szCs w:val="22"/>
+          <w:lang w:val="en-US"/>
+        </w:rPr>
+        <w:t>development rate</w:t>
+      </w:r>
+      <w:r>
+        <w:rPr>
+          <w:rFonts w:ascii="Times New Roman" w:hAnsi="Times New Roman" w:cs="Times New Roman"/>
+          <w:sz w:val="22"/>
+          <w:szCs w:val="22"/>
+          <w:lang w:val="en-US"/>
+        </w:rPr>
+        <w:t xml:space="preserve">, </w:t>
+      </w:r>
+      <w:r>
+        <w:rPr>
+          <w:rFonts w:ascii="Times New Roman" w:hAnsi="Times New Roman" w:cs="Times New Roman"/>
+          <w:i/>
+          <w:iCs/>
+          <w:sz w:val="22"/>
+          <w:szCs w:val="22"/>
+          <w:lang w:val="en-US"/>
+        </w:rPr>
+        <w:t>g</w:t>
+      </w:r>
+      <w:r>
+        <w:rPr>
+          <w:rFonts w:ascii="Times New Roman" w:hAnsi="Times New Roman" w:cs="Times New Roman"/>
+          <w:sz w:val="22"/>
+          <w:szCs w:val="22"/>
+          <w:lang w:val="en-US"/>
+        </w:rPr>
+        <w:t xml:space="preserve">, </w:t>
+      </w:r>
+      <w:r>
+        <w:rPr>
+          <w:rFonts w:ascii="Times New Roman" w:hAnsi="Times New Roman" w:cs="Times New Roman"/>
+          <w:sz w:val="22"/>
+          <w:szCs w:val="22"/>
+          <w:lang w:val="en-US"/>
+        </w:rPr>
+        <w:t xml:space="preserve">via </w:t>
+      </w:r>
+      <w:proofErr w:type="spellStart"/>
+      <w:r>
+        <w:rPr>
+          <w:rFonts w:ascii="Times New Roman" w:hAnsi="Times New Roman" w:cs="Times New Roman"/>
+          <w:i/>
+          <w:iCs/>
+          <w:sz w:val="22"/>
+          <w:szCs w:val="22"/>
+          <w:lang w:val="en-US"/>
+        </w:rPr>
+        <w:t>nls</w:t>
+      </w:r>
+      <w:proofErr w:type="spellEnd"/>
+    </w:p>
+    <w:p>
+      <w:pPr>
+        <w:ind w:left="1440" w:hanging="1440"/>
+        <w:jc w:val="both"/>
+        <w:rPr>
+          <w:rFonts w:ascii="Times New Roman" w:hAnsi="Times New Roman" w:cs="Times New Roman"/>
+          <w:sz w:val="22"/>
+          <w:szCs w:val="22"/>
+          <w:lang w:val="en-US"/>
+        </w:rPr>
+      </w:pPr>
+      <w:r>
+        <w:rPr>
+          <w:rFonts w:ascii="Times New Roman" w:hAnsi="Times New Roman" w:cs="Times New Roman"/>
+          <w:sz w:val="22"/>
+          <w:szCs w:val="22"/>
+          <w:lang w:val="en-US"/>
+        </w:rPr>
+        <w:t xml:space="preserve">Lines </w:t>
+      </w:r>
+      <w:r>
+        <w:rPr>
+          <w:rFonts w:ascii="Times New Roman" w:hAnsi="Times New Roman" w:cs="Times New Roman"/>
+          <w:sz w:val="22"/>
+          <w:szCs w:val="22"/>
+          <w:lang w:val="en-US"/>
+        </w:rPr>
+        <w:t>2</w:t>
+      </w:r>
+      <w:r>
+        <w:rPr>
+          <w:rFonts w:ascii="Times New Roman" w:hAnsi="Times New Roman" w:cs="Times New Roman"/>
+          <w:sz w:val="22"/>
+          <w:szCs w:val="22"/>
+          <w:lang w:val="en-US"/>
+        </w:rPr>
+        <w:t>23</w:t>
+      </w:r>
+      <w:r>
+        <w:rPr>
+          <w:rFonts w:ascii="Times New Roman" w:hAnsi="Times New Roman" w:cs="Times New Roman"/>
+          <w:sz w:val="22"/>
+          <w:szCs w:val="22"/>
+          <w:lang w:val="en-US"/>
+        </w:rPr>
+        <w:t>-</w:t>
+      </w:r>
+      <w:r>
+        <w:rPr>
+          <w:rFonts w:ascii="Times New Roman" w:hAnsi="Times New Roman" w:cs="Times New Roman"/>
+          <w:sz w:val="22"/>
+          <w:szCs w:val="22"/>
+          <w:lang w:val="en-US"/>
+        </w:rPr>
+        <w:t>2</w:t>
+      </w:r>
+      <w:r>
+        <w:rPr>
+          <w:rFonts w:ascii="Times New Roman" w:hAnsi="Times New Roman" w:cs="Times New Roman"/>
+          <w:sz w:val="22"/>
+          <w:szCs w:val="22"/>
+          <w:lang w:val="en-US"/>
+        </w:rPr>
+        <w:t>51</w:t>
+      </w:r>
+      <w:r>
+        <w:rPr>
+          <w:rFonts w:ascii="Times New Roman" w:hAnsi="Times New Roman" w:cs="Times New Roman"/>
+          <w:sz w:val="22"/>
+          <w:szCs w:val="22"/>
+          <w:lang w:val="en-US"/>
+        </w:rPr>
+        <w:tab/>
+      </w:r>
+      <w:r>
+        <w:rPr>
+          <w:rFonts w:ascii="Times New Roman" w:hAnsi="Times New Roman" w:cs="Times New Roman"/>
+          <w:sz w:val="22"/>
+          <w:szCs w:val="22"/>
+          <w:lang w:val="en-US"/>
+        </w:rPr>
+        <w:t xml:space="preserve">If </w:t>
+      </w:r>
+      <w:proofErr w:type="spellStart"/>
+      <w:r>
+        <w:rPr>
+          <w:rFonts w:ascii="Times New Roman" w:hAnsi="Times New Roman" w:cs="Times New Roman"/>
+          <w:i/>
+          <w:iCs/>
+          <w:sz w:val="22"/>
+          <w:szCs w:val="22"/>
+          <w:lang w:val="en-US"/>
+        </w:rPr>
+        <w:t>nls</w:t>
+      </w:r>
+      <w:proofErr w:type="spellEnd"/>
+      <w:r>
+        <w:rPr>
+          <w:rFonts w:ascii="Times New Roman" w:hAnsi="Times New Roman" w:cs="Times New Roman"/>
+          <w:sz w:val="22"/>
+          <w:szCs w:val="22"/>
+          <w:lang w:val="en-US"/>
+        </w:rPr>
+        <w:t xml:space="preserve"> fails (error1 = TRUE), then fit only</w:t>
+      </w:r>
+      <w:r>
+        <w:rPr>
+          <w:rFonts w:ascii="Times New Roman" w:hAnsi="Times New Roman" w:cs="Times New Roman"/>
+          <w:sz w:val="22"/>
+          <w:szCs w:val="22"/>
+          <w:lang w:val="en-US"/>
+        </w:rPr>
+        <w:t xml:space="preserve"> </w:t>
+      </w:r>
+      <w:proofErr w:type="spellStart"/>
+      <w:r>
+        <w:rPr>
+          <w:rFonts w:ascii="Times New Roman" w:hAnsi="Times New Roman" w:cs="Times New Roman"/>
+          <w:i/>
+          <w:iCs/>
+          <w:sz w:val="22"/>
+          <w:szCs w:val="22"/>
+          <w:lang w:val="en-US"/>
+        </w:rPr>
+        <w:t>g</w:t>
+      </w:r>
+      <w:r>
+        <w:rPr>
+          <w:rFonts w:ascii="Times New Roman" w:hAnsi="Times New Roman" w:cs="Times New Roman"/>
+          <w:i/>
+          <w:iCs/>
+          <w:sz w:val="22"/>
+          <w:szCs w:val="22"/>
+          <w:vertAlign w:val="subscript"/>
+          <w:lang w:val="en-US"/>
+        </w:rPr>
+        <w:t>TR</w:t>
+      </w:r>
+      <w:r>
+        <w:rPr>
+          <w:rFonts w:ascii="Times New Roman" w:hAnsi="Times New Roman" w:cs="Times New Roman"/>
+          <w:sz w:val="22"/>
+          <w:szCs w:val="22"/>
+          <w:lang w:val="en-US"/>
+        </w:rPr>
+        <w:t xml:space="preserve"> </w:t>
       </w:r>
       <w:r>
         <w:rPr>
@@ -5020,15 +5961,183 @@
         </w:rPr>
         <w:t>(</w:t>
       </w:r>
-      <w:r>
-        <w:rPr>
-          <w:rFonts w:ascii="Times New Roman" w:hAnsi="Times New Roman" w:cs="Times New Roman"/>
-          <w:sz w:val="22"/>
-          <w:szCs w:val="22"/>
-          <w:lang w:val="en-US"/>
-        </w:rPr>
-        <w:t>if desired</w:t>
-      </w:r>
+      <w:proofErr w:type="spellEnd"/>
+      <w:r>
+        <w:rPr>
+          <w:rFonts w:ascii="Times New Roman" w:hAnsi="Times New Roman" w:cs="Times New Roman"/>
+          <w:sz w:val="22"/>
+          <w:szCs w:val="22"/>
+          <w:lang w:val="en-US"/>
+        </w:rPr>
+        <w:t>“</w:t>
+      </w:r>
+      <w:proofErr w:type="spellStart"/>
+      <w:r>
+        <w:rPr>
+          <w:rFonts w:ascii="Times New Roman" w:hAnsi="Times New Roman" w:cs="Times New Roman"/>
+          <w:sz w:val="22"/>
+          <w:szCs w:val="22"/>
+          <w:lang w:val="en-US"/>
+        </w:rPr>
+        <w:t>g</w:t>
+      </w:r>
+      <w:r>
+        <w:rPr>
+          <w:rFonts w:ascii="Times New Roman" w:hAnsi="Times New Roman" w:cs="Times New Roman"/>
+          <w:sz w:val="22"/>
+          <w:szCs w:val="22"/>
+          <w:lang w:val="en-US"/>
+        </w:rPr>
+        <w:t>TR</w:t>
+      </w:r>
+      <w:proofErr w:type="spellEnd"/>
+      <w:r>
+        <w:rPr>
+          <w:rFonts w:ascii="Times New Roman" w:hAnsi="Times New Roman" w:cs="Times New Roman"/>
+          <w:sz w:val="22"/>
+          <w:szCs w:val="22"/>
+          <w:lang w:val="en-US"/>
+        </w:rPr>
+        <w:t xml:space="preserve">”) and </w:t>
+      </w:r>
+      <w:r>
+        <w:rPr>
+          <w:rFonts w:ascii="Times New Roman" w:hAnsi="Times New Roman" w:cs="Times New Roman"/>
+          <w:i/>
+          <w:iCs/>
+          <w:sz w:val="22"/>
+          <w:szCs w:val="22"/>
+          <w:lang w:val="en-US"/>
+        </w:rPr>
+        <w:t>A</w:t>
+      </w:r>
+      <w:r>
+        <w:rPr>
+          <w:rFonts w:ascii="Times New Roman" w:hAnsi="Times New Roman" w:cs="Times New Roman"/>
+          <w:i/>
+          <w:iCs/>
+          <w:sz w:val="22"/>
+          <w:szCs w:val="22"/>
+          <w:vertAlign w:val="subscript"/>
+          <w:lang w:val="en-US"/>
+        </w:rPr>
+        <w:t>g</w:t>
+      </w:r>
+      <w:r>
+        <w:rPr>
+          <w:rFonts w:ascii="Times New Roman" w:hAnsi="Times New Roman" w:cs="Times New Roman"/>
+          <w:sz w:val="22"/>
+          <w:szCs w:val="22"/>
+          <w:lang w:val="en-US"/>
+        </w:rPr>
+        <w:t xml:space="preserve"> </w:t>
+      </w:r>
+      <w:r>
+        <w:rPr>
+          <w:rFonts w:ascii="Times New Roman" w:hAnsi="Times New Roman" w:cs="Times New Roman"/>
+          <w:sz w:val="22"/>
+          <w:szCs w:val="22"/>
+          <w:lang w:val="en-US"/>
+        </w:rPr>
+        <w:t>(“</w:t>
+      </w:r>
+      <w:r>
+        <w:rPr>
+          <w:rFonts w:ascii="Times New Roman" w:hAnsi="Times New Roman" w:cs="Times New Roman"/>
+          <w:sz w:val="22"/>
+          <w:szCs w:val="22"/>
+          <w:lang w:val="en-US"/>
+        </w:rPr>
+        <w:t>A</w:t>
+      </w:r>
+      <w:r>
+        <w:rPr>
+          <w:rFonts w:ascii="Times New Roman" w:hAnsi="Times New Roman" w:cs="Times New Roman"/>
+          <w:sz w:val="22"/>
+          <w:szCs w:val="22"/>
+          <w:lang w:val="en-US"/>
+        </w:rPr>
+        <w:t xml:space="preserve">g”) </w:t>
+      </w:r>
+      <w:r>
+        <w:rPr>
+          <w:rFonts w:ascii="Times New Roman" w:hAnsi="Times New Roman" w:cs="Times New Roman"/>
+          <w:sz w:val="22"/>
+          <w:szCs w:val="22"/>
+          <w:lang w:val="en-US"/>
+        </w:rPr>
+        <w:t xml:space="preserve">via </w:t>
+      </w:r>
+      <w:proofErr w:type="spellStart"/>
+      <w:r>
+        <w:rPr>
+          <w:rFonts w:ascii="Times New Roman" w:hAnsi="Times New Roman" w:cs="Times New Roman"/>
+          <w:i/>
+          <w:iCs/>
+          <w:sz w:val="22"/>
+          <w:szCs w:val="22"/>
+          <w:lang w:val="en-US"/>
+        </w:rPr>
+        <w:t>nls</w:t>
+      </w:r>
+      <w:proofErr w:type="spellEnd"/>
+      <w:r>
+        <w:rPr>
+          <w:rFonts w:ascii="Times New Roman" w:hAnsi="Times New Roman" w:cs="Times New Roman"/>
+          <w:sz w:val="22"/>
+          <w:szCs w:val="22"/>
+          <w:lang w:val="en-US"/>
+        </w:rPr>
+        <w:t xml:space="preserve"> </w:t>
+      </w:r>
+      <w:r>
+        <w:rPr>
+          <w:rFonts w:ascii="Times New Roman" w:hAnsi="Times New Roman" w:cs="Times New Roman"/>
+          <w:sz w:val="22"/>
+          <w:szCs w:val="22"/>
+          <w:lang w:val="en-US"/>
+        </w:rPr>
+        <w:t xml:space="preserve">to data below the temperature optima (≤ </w:t>
+      </w:r>
+      <w:proofErr w:type="spellStart"/>
+      <w:proofErr w:type="gramStart"/>
+      <w:r>
+        <w:rPr>
+          <w:rFonts w:ascii="Times New Roman" w:hAnsi="Times New Roman" w:cs="Times New Roman"/>
+          <w:i/>
+          <w:iCs/>
+          <w:sz w:val="22"/>
+          <w:szCs w:val="22"/>
+          <w:lang w:val="en-US"/>
+        </w:rPr>
+        <w:t>T</w:t>
+      </w:r>
+      <w:r>
+        <w:rPr>
+          <w:rFonts w:ascii="Times New Roman" w:hAnsi="Times New Roman" w:cs="Times New Roman"/>
+          <w:i/>
+          <w:iCs/>
+          <w:sz w:val="22"/>
+          <w:szCs w:val="22"/>
+          <w:vertAlign w:val="subscript"/>
+          <w:lang w:val="en-US"/>
+        </w:rPr>
+        <w:t>opt,</w:t>
+      </w:r>
+      <w:r>
+        <w:rPr>
+          <w:rFonts w:ascii="Times New Roman" w:hAnsi="Times New Roman" w:cs="Times New Roman"/>
+          <w:i/>
+          <w:iCs/>
+          <w:sz w:val="22"/>
+          <w:szCs w:val="22"/>
+          <w:vertAlign w:val="subscript"/>
+          <w:lang w:val="en-US"/>
+        </w:rPr>
+        <w:t>g</w:t>
+      </w:r>
+      <w:proofErr w:type="spellEnd"/>
+      <w:proofErr w:type="gramEnd"/>
       <w:r>
         <w:rPr>
           <w:rFonts w:ascii="Times New Roman" w:hAnsi="Times New Roman" w:cs="Times New Roman"/>
@@ -5054,25 +6163,1206 @@
           <w:szCs w:val="22"/>
           <w:lang w:val="en-US"/>
         </w:rPr>
-        <w:t>or</w:t>
-      </w:r>
-      <w:r>
-        <w:rPr>
-          <w:rFonts w:ascii="Times New Roman" w:hAnsi="Times New Roman" w:cs="Times New Roman"/>
-          <w:sz w:val="22"/>
-          <w:szCs w:val="22"/>
-          <w:lang w:val="en-US"/>
-        </w:rPr>
-        <w:t xml:space="preserve"> print model fits for a specified</w:t>
-      </w:r>
-      <w:r>
-        <w:rPr>
-          <w:rFonts w:ascii="Times New Roman" w:hAnsi="Times New Roman" w:cs="Times New Roman"/>
-          <w:sz w:val="22"/>
-          <w:szCs w:val="22"/>
-          <w:lang w:val="en-US"/>
-        </w:rPr>
-        <w:t xml:space="preserve"> species</w:t>
+        <w:t xml:space="preserve">and then fit </w:t>
+      </w:r>
+      <w:r>
+        <w:rPr>
+          <w:rFonts w:ascii="Times New Roman" w:hAnsi="Times New Roman" w:cs="Times New Roman"/>
+          <w:i/>
+          <w:iCs/>
+          <w:sz w:val="22"/>
+          <w:szCs w:val="22"/>
+          <w:lang w:val="en-US"/>
+        </w:rPr>
+        <w:t>A</w:t>
+      </w:r>
+      <w:r>
+        <w:rPr>
+          <w:rFonts w:ascii="Times New Roman" w:hAnsi="Times New Roman" w:cs="Times New Roman"/>
+          <w:i/>
+          <w:iCs/>
+          <w:sz w:val="22"/>
+          <w:szCs w:val="22"/>
+          <w:vertAlign w:val="subscript"/>
+          <w:lang w:val="en-US"/>
+        </w:rPr>
+        <w:t>L</w:t>
+      </w:r>
+      <w:r>
+        <w:rPr>
+          <w:rFonts w:ascii="Times New Roman" w:hAnsi="Times New Roman" w:cs="Times New Roman"/>
+          <w:sz w:val="22"/>
+          <w:szCs w:val="22"/>
+          <w:lang w:val="en-US"/>
+        </w:rPr>
+        <w:t xml:space="preserve"> </w:t>
+      </w:r>
+      <w:r>
+        <w:rPr>
+          <w:rFonts w:ascii="Times New Roman" w:hAnsi="Times New Roman" w:cs="Times New Roman"/>
+          <w:sz w:val="22"/>
+          <w:szCs w:val="22"/>
+          <w:lang w:val="en-US"/>
+        </w:rPr>
+        <w:t xml:space="preserve">(“AL”), </w:t>
+      </w:r>
+      <w:r>
+        <w:rPr>
+          <w:rFonts w:ascii="Times New Roman" w:hAnsi="Times New Roman" w:cs="Times New Roman"/>
+          <w:i/>
+          <w:iCs/>
+          <w:sz w:val="22"/>
+          <w:szCs w:val="22"/>
+          <w:lang w:val="en-US"/>
+        </w:rPr>
+        <w:t>T</w:t>
+      </w:r>
+      <w:r>
+        <w:rPr>
+          <w:rFonts w:ascii="Times New Roman" w:hAnsi="Times New Roman" w:cs="Times New Roman"/>
+          <w:i/>
+          <w:iCs/>
+          <w:sz w:val="22"/>
+          <w:szCs w:val="22"/>
+          <w:vertAlign w:val="subscript"/>
+          <w:lang w:val="en-US"/>
+        </w:rPr>
+        <w:t>L</w:t>
+      </w:r>
+      <w:r>
+        <w:rPr>
+          <w:rFonts w:ascii="Times New Roman" w:hAnsi="Times New Roman" w:cs="Times New Roman"/>
+          <w:sz w:val="22"/>
+          <w:szCs w:val="22"/>
+          <w:lang w:val="en-US"/>
+        </w:rPr>
+        <w:t xml:space="preserve"> </w:t>
+      </w:r>
+      <w:r>
+        <w:rPr>
+          <w:rFonts w:ascii="Times New Roman" w:hAnsi="Times New Roman" w:cs="Times New Roman"/>
+          <w:sz w:val="22"/>
+          <w:szCs w:val="22"/>
+          <w:lang w:val="en-US"/>
+        </w:rPr>
+        <w:t xml:space="preserve">(“TL”) and </w:t>
+      </w:r>
+      <w:proofErr w:type="spellStart"/>
+      <w:r>
+        <w:rPr>
+          <w:rFonts w:ascii="Times New Roman" w:hAnsi="Times New Roman" w:cs="Times New Roman"/>
+          <w:i/>
+          <w:iCs/>
+          <w:sz w:val="22"/>
+          <w:szCs w:val="22"/>
+          <w:lang w:val="en-US"/>
+        </w:rPr>
+        <w:t>g</w:t>
+      </w:r>
+      <w:r>
+        <w:rPr>
+          <w:rFonts w:ascii="Times New Roman" w:hAnsi="Times New Roman" w:cs="Times New Roman"/>
+          <w:i/>
+          <w:iCs/>
+          <w:sz w:val="22"/>
+          <w:szCs w:val="22"/>
+          <w:vertAlign w:val="subscript"/>
+          <w:lang w:val="en-US"/>
+        </w:rPr>
+        <w:t>max</w:t>
+      </w:r>
+      <w:proofErr w:type="spellEnd"/>
+      <w:r>
+        <w:rPr>
+          <w:rFonts w:ascii="Times New Roman" w:hAnsi="Times New Roman" w:cs="Times New Roman"/>
+          <w:sz w:val="22"/>
+          <w:szCs w:val="22"/>
+          <w:lang w:val="en-US"/>
+        </w:rPr>
+        <w:t xml:space="preserve"> </w:t>
+      </w:r>
+      <w:r>
+        <w:rPr>
+          <w:rFonts w:ascii="Times New Roman" w:hAnsi="Times New Roman" w:cs="Times New Roman"/>
+          <w:sz w:val="22"/>
+          <w:szCs w:val="22"/>
+          <w:lang w:val="en-US"/>
+        </w:rPr>
+        <w:t>(“</w:t>
+      </w:r>
+      <w:proofErr w:type="spellStart"/>
+      <w:r>
+        <w:rPr>
+          <w:rFonts w:ascii="Times New Roman" w:hAnsi="Times New Roman" w:cs="Times New Roman"/>
+          <w:sz w:val="22"/>
+          <w:szCs w:val="22"/>
+          <w:lang w:val="en-US"/>
+        </w:rPr>
+        <w:t>gMax</w:t>
+      </w:r>
+      <w:proofErr w:type="spellEnd"/>
+      <w:r>
+        <w:rPr>
+          <w:rFonts w:ascii="Times New Roman" w:hAnsi="Times New Roman" w:cs="Times New Roman"/>
+          <w:sz w:val="22"/>
+          <w:szCs w:val="22"/>
+          <w:lang w:val="en-US"/>
+        </w:rPr>
+        <w:t xml:space="preserve">”) via </w:t>
+      </w:r>
+      <w:proofErr w:type="spellStart"/>
+      <w:r>
+        <w:rPr>
+          <w:rFonts w:ascii="Times New Roman" w:hAnsi="Times New Roman" w:cs="Times New Roman"/>
+          <w:i/>
+          <w:iCs/>
+          <w:sz w:val="22"/>
+          <w:szCs w:val="22"/>
+          <w:lang w:val="en-US"/>
+        </w:rPr>
+        <w:t>nls</w:t>
+      </w:r>
+      <w:proofErr w:type="spellEnd"/>
+      <w:r>
+        <w:rPr>
+          <w:rFonts w:ascii="Times New Roman" w:hAnsi="Times New Roman" w:cs="Times New Roman"/>
+          <w:i/>
+          <w:iCs/>
+          <w:sz w:val="22"/>
+          <w:szCs w:val="22"/>
+          <w:lang w:val="en-US"/>
+        </w:rPr>
+        <w:t xml:space="preserve"> </w:t>
+      </w:r>
+      <w:r>
+        <w:rPr>
+          <w:rFonts w:ascii="Times New Roman" w:hAnsi="Times New Roman" w:cs="Times New Roman"/>
+          <w:sz w:val="22"/>
+          <w:szCs w:val="22"/>
+          <w:lang w:val="en-US"/>
+        </w:rPr>
+        <w:t>to data at all laboratory temperatures</w:t>
+      </w:r>
+    </w:p>
+    <w:p>
+      <w:pPr>
+        <w:ind w:left="1440" w:hanging="1440"/>
+        <w:jc w:val="both"/>
+        <w:rPr>
+          <w:rFonts w:ascii="Times New Roman" w:hAnsi="Times New Roman" w:cs="Times New Roman"/>
+          <w:sz w:val="22"/>
+          <w:szCs w:val="22"/>
+          <w:lang w:val="en-US"/>
+        </w:rPr>
+      </w:pPr>
+      <w:r>
+        <w:rPr>
+          <w:rFonts w:ascii="Times New Roman" w:hAnsi="Times New Roman" w:cs="Times New Roman"/>
+          <w:sz w:val="22"/>
+          <w:szCs w:val="22"/>
+          <w:lang w:val="en-US"/>
+        </w:rPr>
+        <w:t xml:space="preserve">Lines </w:t>
+      </w:r>
+      <w:r>
+        <w:rPr>
+          <w:rFonts w:ascii="Times New Roman" w:hAnsi="Times New Roman" w:cs="Times New Roman"/>
+          <w:sz w:val="22"/>
+          <w:szCs w:val="22"/>
+          <w:lang w:val="en-US"/>
+        </w:rPr>
+        <w:t>2</w:t>
+      </w:r>
+      <w:r>
+        <w:rPr>
+          <w:rFonts w:ascii="Times New Roman" w:hAnsi="Times New Roman" w:cs="Times New Roman"/>
+          <w:sz w:val="22"/>
+          <w:szCs w:val="22"/>
+          <w:lang w:val="en-US"/>
+        </w:rPr>
+        <w:t>52</w:t>
+      </w:r>
+      <w:r>
+        <w:rPr>
+          <w:rFonts w:ascii="Times New Roman" w:hAnsi="Times New Roman" w:cs="Times New Roman"/>
+          <w:sz w:val="22"/>
+          <w:szCs w:val="22"/>
+          <w:lang w:val="en-US"/>
+        </w:rPr>
+        <w:t>-</w:t>
+      </w:r>
+      <w:r>
+        <w:rPr>
+          <w:rFonts w:ascii="Times New Roman" w:hAnsi="Times New Roman" w:cs="Times New Roman"/>
+          <w:sz w:val="22"/>
+          <w:szCs w:val="22"/>
+          <w:lang w:val="en-US"/>
+        </w:rPr>
+        <w:t>271</w:t>
+      </w:r>
+      <w:r>
+        <w:rPr>
+          <w:rFonts w:ascii="Times New Roman" w:hAnsi="Times New Roman" w:cs="Times New Roman"/>
+          <w:sz w:val="22"/>
+          <w:szCs w:val="22"/>
+          <w:lang w:val="en-US"/>
+        </w:rPr>
+        <w:tab/>
+      </w:r>
+      <w:r>
+        <w:rPr>
+          <w:rFonts w:ascii="Times New Roman" w:hAnsi="Times New Roman" w:cs="Times New Roman"/>
+          <w:sz w:val="22"/>
+          <w:szCs w:val="22"/>
+          <w:lang w:val="en-US"/>
+        </w:rPr>
+        <w:t xml:space="preserve">If </w:t>
+      </w:r>
+      <w:proofErr w:type="spellStart"/>
+      <w:r>
+        <w:rPr>
+          <w:rFonts w:ascii="Times New Roman" w:hAnsi="Times New Roman" w:cs="Times New Roman"/>
+          <w:i/>
+          <w:iCs/>
+          <w:sz w:val="22"/>
+          <w:szCs w:val="22"/>
+          <w:lang w:val="en-US"/>
+        </w:rPr>
+        <w:t>nls</w:t>
+      </w:r>
+      <w:proofErr w:type="spellEnd"/>
+      <w:r>
+        <w:rPr>
+          <w:rFonts w:ascii="Times New Roman" w:hAnsi="Times New Roman" w:cs="Times New Roman"/>
+          <w:sz w:val="22"/>
+          <w:szCs w:val="22"/>
+          <w:lang w:val="en-US"/>
+        </w:rPr>
+        <w:t xml:space="preserve"> fails (error</w:t>
+      </w:r>
+      <w:r>
+        <w:rPr>
+          <w:rFonts w:ascii="Times New Roman" w:hAnsi="Times New Roman" w:cs="Times New Roman"/>
+          <w:sz w:val="22"/>
+          <w:szCs w:val="22"/>
+          <w:lang w:val="en-US"/>
+        </w:rPr>
+        <w:t>2</w:t>
+      </w:r>
+      <w:r>
+        <w:rPr>
+          <w:rFonts w:ascii="Times New Roman" w:hAnsi="Times New Roman" w:cs="Times New Roman"/>
+          <w:sz w:val="22"/>
+          <w:szCs w:val="22"/>
+          <w:lang w:val="en-US"/>
+        </w:rPr>
+        <w:t xml:space="preserve"> = TRUE), then </w:t>
+      </w:r>
+      <w:r>
+        <w:rPr>
+          <w:rFonts w:ascii="Times New Roman" w:hAnsi="Times New Roman" w:cs="Times New Roman"/>
+          <w:sz w:val="22"/>
+          <w:szCs w:val="22"/>
+          <w:lang w:val="en-US"/>
+        </w:rPr>
+        <w:t>fit</w:t>
+      </w:r>
+      <w:r>
+        <w:rPr>
+          <w:rFonts w:ascii="Times New Roman" w:hAnsi="Times New Roman" w:cs="Times New Roman"/>
+          <w:sz w:val="22"/>
+          <w:szCs w:val="22"/>
+          <w:lang w:val="en-US"/>
+        </w:rPr>
+        <w:t xml:space="preserve"> </w:t>
+      </w:r>
+      <w:r>
+        <w:rPr>
+          <w:rFonts w:ascii="Times New Roman" w:hAnsi="Times New Roman" w:cs="Times New Roman"/>
+          <w:i/>
+          <w:iCs/>
+          <w:sz w:val="22"/>
+          <w:szCs w:val="22"/>
+          <w:lang w:val="en-US"/>
+        </w:rPr>
+        <w:t>T</w:t>
+      </w:r>
+      <w:r>
+        <w:rPr>
+          <w:rFonts w:ascii="Times New Roman" w:hAnsi="Times New Roman" w:cs="Times New Roman"/>
+          <w:i/>
+          <w:iCs/>
+          <w:sz w:val="22"/>
+          <w:szCs w:val="22"/>
+          <w:vertAlign w:val="subscript"/>
+          <w:lang w:val="en-US"/>
+        </w:rPr>
+        <w:t>L</w:t>
+      </w:r>
+      <w:r>
+        <w:rPr>
+          <w:rFonts w:ascii="Times New Roman" w:hAnsi="Times New Roman" w:cs="Times New Roman"/>
+          <w:sz w:val="22"/>
+          <w:szCs w:val="22"/>
+          <w:lang w:val="en-US"/>
+        </w:rPr>
+        <w:t xml:space="preserve"> </w:t>
+      </w:r>
+      <w:r>
+        <w:rPr>
+          <w:rFonts w:ascii="Times New Roman" w:hAnsi="Times New Roman" w:cs="Times New Roman"/>
+          <w:sz w:val="22"/>
+          <w:szCs w:val="22"/>
+          <w:lang w:val="en-US"/>
+        </w:rPr>
+        <w:t>(“</w:t>
+      </w:r>
+      <w:r>
+        <w:rPr>
+          <w:rFonts w:ascii="Times New Roman" w:hAnsi="Times New Roman" w:cs="Times New Roman"/>
+          <w:sz w:val="22"/>
+          <w:szCs w:val="22"/>
+          <w:lang w:val="en-US"/>
+        </w:rPr>
+        <w:t>TL</w:t>
+      </w:r>
+      <w:r>
+        <w:rPr>
+          <w:rFonts w:ascii="Times New Roman" w:hAnsi="Times New Roman" w:cs="Times New Roman"/>
+          <w:sz w:val="22"/>
+          <w:szCs w:val="22"/>
+          <w:lang w:val="en-US"/>
+        </w:rPr>
+        <w:t>”) and</w:t>
+      </w:r>
+      <w:r>
+        <w:rPr>
+          <w:rFonts w:ascii="Times New Roman" w:hAnsi="Times New Roman" w:cs="Times New Roman"/>
+          <w:i/>
+          <w:iCs/>
+          <w:sz w:val="22"/>
+          <w:szCs w:val="22"/>
+          <w:lang w:val="en-US"/>
+        </w:rPr>
+        <w:t xml:space="preserve"> </w:t>
+      </w:r>
+      <w:r>
+        <w:rPr>
+          <w:rFonts w:ascii="Times New Roman" w:hAnsi="Times New Roman" w:cs="Times New Roman"/>
+          <w:i/>
+          <w:iCs/>
+          <w:sz w:val="22"/>
+          <w:szCs w:val="22"/>
+          <w:lang w:val="en-US"/>
+        </w:rPr>
+        <w:t>A</w:t>
+      </w:r>
+      <w:r>
+        <w:rPr>
+          <w:rFonts w:ascii="Times New Roman" w:hAnsi="Times New Roman" w:cs="Times New Roman"/>
+          <w:i/>
+          <w:iCs/>
+          <w:sz w:val="22"/>
+          <w:szCs w:val="22"/>
+          <w:vertAlign w:val="subscript"/>
+          <w:lang w:val="en-US"/>
+        </w:rPr>
+        <w:t>L</w:t>
+      </w:r>
+      <w:r>
+        <w:rPr>
+          <w:rFonts w:ascii="Times New Roman" w:hAnsi="Times New Roman" w:cs="Times New Roman"/>
+          <w:sz w:val="22"/>
+          <w:szCs w:val="22"/>
+          <w:lang w:val="en-US"/>
+        </w:rPr>
+        <w:t xml:space="preserve"> </w:t>
+      </w:r>
+      <w:r>
+        <w:rPr>
+          <w:rFonts w:ascii="Times New Roman" w:hAnsi="Times New Roman" w:cs="Times New Roman"/>
+          <w:sz w:val="22"/>
+          <w:szCs w:val="22"/>
+          <w:lang w:val="en-US"/>
+        </w:rPr>
+        <w:t>(“AL”)</w:t>
+      </w:r>
+      <w:r>
+        <w:rPr>
+          <w:rFonts w:ascii="Times New Roman" w:hAnsi="Times New Roman" w:cs="Times New Roman"/>
+          <w:sz w:val="22"/>
+          <w:szCs w:val="22"/>
+          <w:lang w:val="en-US"/>
+        </w:rPr>
+        <w:t xml:space="preserve"> </w:t>
+      </w:r>
+      <w:r>
+        <w:rPr>
+          <w:rFonts w:ascii="Times New Roman" w:hAnsi="Times New Roman" w:cs="Times New Roman"/>
+          <w:sz w:val="22"/>
+          <w:szCs w:val="22"/>
+          <w:lang w:val="en-US"/>
+        </w:rPr>
+        <w:t xml:space="preserve">separately </w:t>
+      </w:r>
+      <w:r>
+        <w:rPr>
+          <w:rFonts w:ascii="Times New Roman" w:hAnsi="Times New Roman" w:cs="Times New Roman"/>
+          <w:sz w:val="22"/>
+          <w:szCs w:val="22"/>
+          <w:lang w:val="en-US"/>
+        </w:rPr>
+        <w:t xml:space="preserve">via </w:t>
+      </w:r>
+      <w:proofErr w:type="spellStart"/>
+      <w:r>
+        <w:rPr>
+          <w:rFonts w:ascii="Times New Roman" w:hAnsi="Times New Roman" w:cs="Times New Roman"/>
+          <w:i/>
+          <w:iCs/>
+          <w:sz w:val="22"/>
+          <w:szCs w:val="22"/>
+          <w:lang w:val="en-US"/>
+        </w:rPr>
+        <w:t>nls</w:t>
+      </w:r>
+      <w:proofErr w:type="spellEnd"/>
+      <w:r>
+        <w:rPr>
+          <w:rFonts w:ascii="Times New Roman" w:hAnsi="Times New Roman" w:cs="Times New Roman"/>
+          <w:sz w:val="22"/>
+          <w:szCs w:val="22"/>
+          <w:lang w:val="en-US"/>
+        </w:rPr>
+        <w:t xml:space="preserve"> to data below the temperature optima (≤ </w:t>
+      </w:r>
+      <w:proofErr w:type="spellStart"/>
+      <w:proofErr w:type="gramStart"/>
+      <w:r>
+        <w:rPr>
+          <w:rFonts w:ascii="Times New Roman" w:hAnsi="Times New Roman" w:cs="Times New Roman"/>
+          <w:i/>
+          <w:iCs/>
+          <w:sz w:val="22"/>
+          <w:szCs w:val="22"/>
+          <w:lang w:val="en-US"/>
+        </w:rPr>
+        <w:t>T</w:t>
+      </w:r>
+      <w:r>
+        <w:rPr>
+          <w:rFonts w:ascii="Times New Roman" w:hAnsi="Times New Roman" w:cs="Times New Roman"/>
+          <w:i/>
+          <w:iCs/>
+          <w:sz w:val="22"/>
+          <w:szCs w:val="22"/>
+          <w:vertAlign w:val="subscript"/>
+          <w:lang w:val="en-US"/>
+        </w:rPr>
+        <w:t>opt,</w:t>
+      </w:r>
+      <w:r>
+        <w:rPr>
+          <w:rFonts w:ascii="Times New Roman" w:hAnsi="Times New Roman" w:cs="Times New Roman"/>
+          <w:i/>
+          <w:iCs/>
+          <w:sz w:val="22"/>
+          <w:szCs w:val="22"/>
+          <w:vertAlign w:val="subscript"/>
+          <w:lang w:val="en-US"/>
+        </w:rPr>
+        <w:t>g</w:t>
+      </w:r>
+      <w:proofErr w:type="spellEnd"/>
+      <w:proofErr w:type="gramEnd"/>
+      <w:r>
+        <w:rPr>
+          <w:rFonts w:ascii="Times New Roman" w:hAnsi="Times New Roman" w:cs="Times New Roman"/>
+          <w:sz w:val="22"/>
+          <w:szCs w:val="22"/>
+          <w:lang w:val="en-US"/>
+        </w:rPr>
+        <w:t>)</w:t>
+      </w:r>
+      <w:r>
+        <w:rPr>
+          <w:rFonts w:ascii="Times New Roman" w:hAnsi="Times New Roman" w:cs="Times New Roman"/>
+          <w:sz w:val="22"/>
+          <w:szCs w:val="22"/>
+          <w:lang w:val="en-US"/>
+        </w:rPr>
+        <w:t xml:space="preserve"> </w:t>
+      </w:r>
+      <w:r>
+        <w:rPr>
+          <w:rFonts w:ascii="Times New Roman" w:hAnsi="Times New Roman" w:cs="Times New Roman"/>
+          <w:sz w:val="22"/>
+          <w:szCs w:val="22"/>
+          <w:lang w:val="en-US"/>
+        </w:rPr>
+        <w:t xml:space="preserve">and then fit </w:t>
+      </w:r>
+      <w:proofErr w:type="spellStart"/>
+      <w:r>
+        <w:rPr>
+          <w:rFonts w:ascii="Times New Roman" w:hAnsi="Times New Roman" w:cs="Times New Roman"/>
+          <w:i/>
+          <w:iCs/>
+          <w:sz w:val="22"/>
+          <w:szCs w:val="22"/>
+          <w:lang w:val="en-US"/>
+        </w:rPr>
+        <w:t>g</w:t>
+      </w:r>
+      <w:r>
+        <w:rPr>
+          <w:rFonts w:ascii="Times New Roman" w:hAnsi="Times New Roman" w:cs="Times New Roman"/>
+          <w:i/>
+          <w:iCs/>
+          <w:sz w:val="22"/>
+          <w:szCs w:val="22"/>
+          <w:vertAlign w:val="subscript"/>
+          <w:lang w:val="en-US"/>
+        </w:rPr>
+        <w:t>max</w:t>
+      </w:r>
+      <w:proofErr w:type="spellEnd"/>
+      <w:r>
+        <w:rPr>
+          <w:rFonts w:ascii="Times New Roman" w:hAnsi="Times New Roman" w:cs="Times New Roman"/>
+          <w:sz w:val="22"/>
+          <w:szCs w:val="22"/>
+          <w:lang w:val="en-US"/>
+        </w:rPr>
+        <w:t xml:space="preserve"> </w:t>
+      </w:r>
+      <w:r>
+        <w:rPr>
+          <w:rFonts w:ascii="Times New Roman" w:hAnsi="Times New Roman" w:cs="Times New Roman"/>
+          <w:sz w:val="22"/>
+          <w:szCs w:val="22"/>
+          <w:lang w:val="en-US"/>
+        </w:rPr>
+        <w:t>(“</w:t>
+      </w:r>
+      <w:proofErr w:type="spellStart"/>
+      <w:r>
+        <w:rPr>
+          <w:rFonts w:ascii="Times New Roman" w:hAnsi="Times New Roman" w:cs="Times New Roman"/>
+          <w:sz w:val="22"/>
+          <w:szCs w:val="22"/>
+          <w:lang w:val="en-US"/>
+        </w:rPr>
+        <w:t>gMax</w:t>
+      </w:r>
+      <w:proofErr w:type="spellEnd"/>
+      <w:r>
+        <w:rPr>
+          <w:rFonts w:ascii="Times New Roman" w:hAnsi="Times New Roman" w:cs="Times New Roman"/>
+          <w:sz w:val="22"/>
+          <w:szCs w:val="22"/>
+          <w:lang w:val="en-US"/>
+        </w:rPr>
+        <w:t xml:space="preserve">”) </w:t>
+      </w:r>
+      <w:r>
+        <w:rPr>
+          <w:rFonts w:ascii="Times New Roman" w:hAnsi="Times New Roman" w:cs="Times New Roman"/>
+          <w:sz w:val="22"/>
+          <w:szCs w:val="22"/>
+          <w:lang w:val="en-US"/>
+        </w:rPr>
+        <w:t>via</w:t>
+      </w:r>
+      <w:r>
+        <w:rPr>
+          <w:rFonts w:ascii="Times New Roman" w:hAnsi="Times New Roman" w:cs="Times New Roman"/>
+          <w:sz w:val="22"/>
+          <w:szCs w:val="22"/>
+          <w:lang w:val="en-US"/>
+        </w:rPr>
+        <w:t xml:space="preserve"> </w:t>
+      </w:r>
+      <w:proofErr w:type="spellStart"/>
+      <w:r>
+        <w:rPr>
+          <w:rFonts w:ascii="Times New Roman" w:hAnsi="Times New Roman" w:cs="Times New Roman"/>
+          <w:i/>
+          <w:iCs/>
+          <w:sz w:val="22"/>
+          <w:szCs w:val="22"/>
+          <w:lang w:val="en-US"/>
+        </w:rPr>
+        <w:t>nls</w:t>
+      </w:r>
+      <w:proofErr w:type="spellEnd"/>
+      <w:r>
+        <w:rPr>
+          <w:rFonts w:ascii="Times New Roman" w:hAnsi="Times New Roman" w:cs="Times New Roman"/>
+          <w:i/>
+          <w:iCs/>
+          <w:sz w:val="22"/>
+          <w:szCs w:val="22"/>
+          <w:lang w:val="en-US"/>
+        </w:rPr>
+        <w:t xml:space="preserve"> </w:t>
+      </w:r>
+      <w:r>
+        <w:rPr>
+          <w:rFonts w:ascii="Times New Roman" w:hAnsi="Times New Roman" w:cs="Times New Roman"/>
+          <w:sz w:val="22"/>
+          <w:szCs w:val="22"/>
+          <w:lang w:val="en-US"/>
+        </w:rPr>
+        <w:t>to data at all laboratory temperatures</w:t>
+      </w:r>
+    </w:p>
+    <w:p>
+      <w:pPr>
+        <w:ind w:left="1440" w:hanging="1440"/>
+        <w:jc w:val="both"/>
+        <w:rPr>
+          <w:rFonts w:ascii="Times New Roman" w:hAnsi="Times New Roman" w:cs="Times New Roman"/>
+          <w:i/>
+          <w:iCs/>
+          <w:sz w:val="22"/>
+          <w:szCs w:val="22"/>
+          <w:lang w:val="en-US"/>
+        </w:rPr>
+      </w:pPr>
+      <w:r>
+        <w:rPr>
+          <w:rFonts w:ascii="Times New Roman" w:hAnsi="Times New Roman" w:cs="Times New Roman"/>
+          <w:sz w:val="22"/>
+          <w:szCs w:val="22"/>
+          <w:lang w:val="en-US"/>
+        </w:rPr>
+        <w:t xml:space="preserve">Lines </w:t>
+      </w:r>
+      <w:r>
+        <w:rPr>
+          <w:rFonts w:ascii="Times New Roman" w:hAnsi="Times New Roman" w:cs="Times New Roman"/>
+          <w:sz w:val="22"/>
+          <w:szCs w:val="22"/>
+          <w:lang w:val="en-US"/>
+        </w:rPr>
+        <w:t>273</w:t>
+      </w:r>
+      <w:r>
+        <w:rPr>
+          <w:rFonts w:ascii="Times New Roman" w:hAnsi="Times New Roman" w:cs="Times New Roman"/>
+          <w:sz w:val="22"/>
+          <w:szCs w:val="22"/>
+          <w:lang w:val="en-US"/>
+        </w:rPr>
+        <w:t>-</w:t>
+      </w:r>
+      <w:r>
+        <w:rPr>
+          <w:rFonts w:ascii="Times New Roman" w:hAnsi="Times New Roman" w:cs="Times New Roman"/>
+          <w:sz w:val="22"/>
+          <w:szCs w:val="22"/>
+          <w:lang w:val="en-US"/>
+        </w:rPr>
+        <w:t>2</w:t>
+      </w:r>
+      <w:r>
+        <w:rPr>
+          <w:rFonts w:ascii="Times New Roman" w:hAnsi="Times New Roman" w:cs="Times New Roman"/>
+          <w:sz w:val="22"/>
+          <w:szCs w:val="22"/>
+          <w:lang w:val="en-US"/>
+        </w:rPr>
+        <w:t>94</w:t>
+      </w:r>
+      <w:r>
+        <w:rPr>
+          <w:rFonts w:ascii="Times New Roman" w:hAnsi="Times New Roman" w:cs="Times New Roman"/>
+          <w:sz w:val="22"/>
+          <w:szCs w:val="22"/>
+          <w:lang w:val="en-US"/>
+        </w:rPr>
+        <w:tab/>
+      </w:r>
+      <w:r>
+        <w:rPr>
+          <w:rFonts w:ascii="Times New Roman" w:hAnsi="Times New Roman" w:cs="Times New Roman"/>
+          <w:sz w:val="22"/>
+          <w:szCs w:val="22"/>
+          <w:lang w:val="en-US"/>
+        </w:rPr>
+        <w:t>Plot development rate thermal response and fit minimum developmental temperature (</w:t>
+      </w:r>
+      <w:proofErr w:type="spellStart"/>
+      <w:r>
+        <w:rPr>
+          <w:rFonts w:ascii="Times New Roman" w:hAnsi="Times New Roman" w:cs="Times New Roman"/>
+          <w:i/>
+          <w:iCs/>
+          <w:sz w:val="22"/>
+          <w:szCs w:val="22"/>
+          <w:lang w:val="en-US"/>
+        </w:rPr>
+        <w:t>T</w:t>
+      </w:r>
+      <w:r>
+        <w:rPr>
+          <w:rFonts w:ascii="Times New Roman" w:hAnsi="Times New Roman" w:cs="Times New Roman"/>
+          <w:i/>
+          <w:iCs/>
+          <w:sz w:val="22"/>
+          <w:szCs w:val="22"/>
+          <w:vertAlign w:val="subscript"/>
+          <w:lang w:val="en-US"/>
+        </w:rPr>
+        <w:t>min</w:t>
+      </w:r>
+      <w:proofErr w:type="spellEnd"/>
+      <w:r>
+        <w:rPr>
+          <w:rFonts w:ascii="Times New Roman" w:hAnsi="Times New Roman" w:cs="Times New Roman"/>
+          <w:sz w:val="22"/>
+          <w:szCs w:val="22"/>
+          <w:lang w:val="en-US"/>
+        </w:rPr>
+        <w:t xml:space="preserve">) via </w:t>
+      </w:r>
+      <w:proofErr w:type="spellStart"/>
+      <w:r>
+        <w:rPr>
+          <w:rFonts w:ascii="Times New Roman" w:hAnsi="Times New Roman" w:cs="Times New Roman"/>
+          <w:i/>
+          <w:iCs/>
+          <w:sz w:val="22"/>
+          <w:szCs w:val="22"/>
+          <w:lang w:val="en-US"/>
+        </w:rPr>
+        <w:t>nls</w:t>
+      </w:r>
+      <w:proofErr w:type="spellEnd"/>
+      <w:r>
+        <w:rPr>
+          <w:rFonts w:ascii="Times New Roman" w:hAnsi="Times New Roman" w:cs="Times New Roman"/>
+          <w:i/>
+          <w:iCs/>
+          <w:sz w:val="22"/>
+          <w:szCs w:val="22"/>
+          <w:lang w:val="en-US"/>
+        </w:rPr>
+        <w:t xml:space="preserve"> </w:t>
+      </w:r>
+      <w:r>
+        <w:rPr>
+          <w:rFonts w:ascii="Times New Roman" w:hAnsi="Times New Roman" w:cs="Times New Roman"/>
+          <w:sz w:val="22"/>
+          <w:szCs w:val="22"/>
+          <w:lang w:val="en-US"/>
+        </w:rPr>
+        <w:t xml:space="preserve">(note: for </w:t>
+      </w:r>
+      <w:proofErr w:type="spellStart"/>
+      <w:r>
+        <w:rPr>
+          <w:rFonts w:ascii="Times New Roman" w:hAnsi="Times New Roman" w:cs="Times New Roman"/>
+          <w:i/>
+          <w:iCs/>
+          <w:sz w:val="22"/>
+          <w:szCs w:val="22"/>
+          <w:lang w:val="en-US"/>
+        </w:rPr>
+        <w:t>Apolygus</w:t>
+      </w:r>
+      <w:proofErr w:type="spellEnd"/>
+      <w:r>
+        <w:rPr>
+          <w:rFonts w:ascii="Times New Roman" w:hAnsi="Times New Roman" w:cs="Times New Roman"/>
+          <w:i/>
+          <w:iCs/>
+          <w:sz w:val="22"/>
+          <w:szCs w:val="22"/>
+          <w:lang w:val="en-US"/>
+        </w:rPr>
+        <w:t xml:space="preserve"> lucorum </w:t>
+      </w:r>
+      <w:r>
+        <w:rPr>
+          <w:rFonts w:ascii="Times New Roman" w:hAnsi="Times New Roman" w:cs="Times New Roman"/>
+          <w:sz w:val="22"/>
+          <w:szCs w:val="22"/>
+          <w:lang w:val="en-US"/>
+        </w:rPr>
+        <w:t xml:space="preserve">and </w:t>
+      </w:r>
+      <w:proofErr w:type="spellStart"/>
+      <w:r>
+        <w:rPr>
+          <w:rFonts w:ascii="Times New Roman" w:hAnsi="Times New Roman" w:cs="Times New Roman"/>
+          <w:i/>
+          <w:iCs/>
+          <w:sz w:val="22"/>
+          <w:szCs w:val="22"/>
+          <w:lang w:val="en-US"/>
+        </w:rPr>
+        <w:t>Acyrthosiphon</w:t>
+      </w:r>
+      <w:proofErr w:type="spellEnd"/>
+      <w:r>
+        <w:rPr>
+          <w:rFonts w:ascii="Times New Roman" w:hAnsi="Times New Roman" w:cs="Times New Roman"/>
+          <w:i/>
+          <w:iCs/>
+          <w:sz w:val="22"/>
+          <w:szCs w:val="22"/>
+          <w:lang w:val="en-US"/>
+        </w:rPr>
+        <w:t xml:space="preserve"> </w:t>
+      </w:r>
+      <w:proofErr w:type="spellStart"/>
+      <w:r>
+        <w:rPr>
+          <w:rFonts w:ascii="Times New Roman" w:hAnsi="Times New Roman" w:cs="Times New Roman"/>
+          <w:i/>
+          <w:iCs/>
+          <w:sz w:val="22"/>
+          <w:szCs w:val="22"/>
+          <w:lang w:val="en-US"/>
+        </w:rPr>
+        <w:t>pisum</w:t>
+      </w:r>
+      <w:proofErr w:type="spellEnd"/>
+      <w:r>
+        <w:rPr>
+          <w:rFonts w:ascii="Times New Roman" w:hAnsi="Times New Roman" w:cs="Times New Roman"/>
+          <w:sz w:val="22"/>
+          <w:szCs w:val="22"/>
+          <w:lang w:val="en-US"/>
+        </w:rPr>
+        <w:t xml:space="preserve">, </w:t>
+      </w:r>
+      <w:proofErr w:type="spellStart"/>
+      <w:r>
+        <w:rPr>
+          <w:rFonts w:ascii="Times New Roman" w:hAnsi="Times New Roman" w:cs="Times New Roman"/>
+          <w:i/>
+          <w:iCs/>
+          <w:sz w:val="22"/>
+          <w:szCs w:val="22"/>
+          <w:lang w:val="en-US"/>
+        </w:rPr>
+        <w:t>T</w:t>
+      </w:r>
+      <w:r>
+        <w:rPr>
+          <w:rFonts w:ascii="Times New Roman" w:hAnsi="Times New Roman" w:cs="Times New Roman"/>
+          <w:i/>
+          <w:iCs/>
+          <w:sz w:val="22"/>
+          <w:szCs w:val="22"/>
+          <w:vertAlign w:val="subscript"/>
+          <w:lang w:val="en-US"/>
+        </w:rPr>
+        <w:t>min</w:t>
+      </w:r>
+      <w:proofErr w:type="spellEnd"/>
+      <w:r>
+        <w:rPr>
+          <w:rFonts w:ascii="Times New Roman" w:hAnsi="Times New Roman" w:cs="Times New Roman"/>
+          <w:sz w:val="22"/>
+          <w:szCs w:val="22"/>
+          <w:lang w:val="en-US"/>
+        </w:rPr>
+        <w:t xml:space="preserve"> is set based on the literature or field observations, respectively)</w:t>
+      </w:r>
+    </w:p>
+    <w:p>
+      <w:pPr>
+        <w:ind w:left="1440" w:hanging="1440"/>
+        <w:jc w:val="both"/>
+        <w:rPr>
+          <w:rFonts w:ascii="Times New Roman" w:hAnsi="Times New Roman" w:cs="Times New Roman"/>
+          <w:sz w:val="22"/>
+          <w:szCs w:val="22"/>
+          <w:lang w:val="en-US"/>
+        </w:rPr>
+      </w:pPr>
+      <w:r>
+        <w:rPr>
+          <w:rFonts w:ascii="Times New Roman" w:hAnsi="Times New Roman" w:cs="Times New Roman"/>
+          <w:sz w:val="22"/>
+          <w:szCs w:val="22"/>
+          <w:lang w:val="en-US"/>
+        </w:rPr>
+        <w:t xml:space="preserve">Lines </w:t>
+      </w:r>
+      <w:r>
+        <w:rPr>
+          <w:rFonts w:ascii="Times New Roman" w:hAnsi="Times New Roman" w:cs="Times New Roman"/>
+          <w:sz w:val="22"/>
+          <w:szCs w:val="22"/>
+          <w:lang w:val="en-US"/>
+        </w:rPr>
+        <w:t>296</w:t>
+      </w:r>
+      <w:r>
+        <w:rPr>
+          <w:rFonts w:ascii="Times New Roman" w:hAnsi="Times New Roman" w:cs="Times New Roman"/>
+          <w:sz w:val="22"/>
+          <w:szCs w:val="22"/>
+          <w:lang w:val="en-US"/>
+        </w:rPr>
+        <w:t>-</w:t>
+      </w:r>
+      <w:r>
+        <w:rPr>
+          <w:rFonts w:ascii="Times New Roman" w:hAnsi="Times New Roman" w:cs="Times New Roman"/>
+          <w:sz w:val="22"/>
+          <w:szCs w:val="22"/>
+          <w:lang w:val="en-US"/>
+        </w:rPr>
+        <w:t>307</w:t>
+      </w:r>
+      <w:r>
+        <w:rPr>
+          <w:rFonts w:ascii="Times New Roman" w:hAnsi="Times New Roman" w:cs="Times New Roman"/>
+          <w:sz w:val="22"/>
+          <w:szCs w:val="22"/>
+          <w:lang w:val="en-US"/>
+        </w:rPr>
+        <w:tab/>
+      </w:r>
+      <w:r>
+        <w:rPr>
+          <w:rFonts w:ascii="Times New Roman" w:hAnsi="Times New Roman" w:cs="Times New Roman"/>
+          <w:sz w:val="22"/>
+          <w:szCs w:val="22"/>
+          <w:lang w:val="en-US"/>
+        </w:rPr>
+        <w:t xml:space="preserve">Break </w:t>
+      </w:r>
+      <w:r>
+        <w:rPr>
+          <w:rFonts w:ascii="Times New Roman" w:hAnsi="Times New Roman" w:cs="Times New Roman"/>
+          <w:sz w:val="22"/>
+          <w:szCs w:val="22"/>
+          <w:lang w:val="en-US"/>
+        </w:rPr>
+        <w:t xml:space="preserve">the </w:t>
+      </w:r>
+      <w:r>
+        <w:rPr>
+          <w:rFonts w:ascii="Times New Roman" w:hAnsi="Times New Roman" w:cs="Times New Roman"/>
+          <w:sz w:val="22"/>
+          <w:szCs w:val="22"/>
+          <w:lang w:val="en-US"/>
+        </w:rPr>
+        <w:t>for loop if the analyses are run for a specified species (all = FALSE)</w:t>
+      </w:r>
+      <w:r>
+        <w:rPr>
+          <w:rFonts w:ascii="Times New Roman" w:hAnsi="Times New Roman" w:cs="Times New Roman"/>
+          <w:sz w:val="22"/>
+          <w:szCs w:val="22"/>
+          <w:lang w:val="en-US"/>
+        </w:rPr>
+        <w:t xml:space="preserve"> and</w:t>
+      </w:r>
+      <w:r>
+        <w:rPr>
+          <w:rFonts w:ascii="Times New Roman" w:hAnsi="Times New Roman" w:cs="Times New Roman"/>
+          <w:sz w:val="22"/>
+          <w:szCs w:val="22"/>
+          <w:lang w:val="en-US"/>
+        </w:rPr>
+        <w:t xml:space="preserve"> </w:t>
+      </w:r>
+      <w:r>
+        <w:rPr>
+          <w:rFonts w:ascii="Times New Roman" w:hAnsi="Times New Roman" w:cs="Times New Roman"/>
+          <w:sz w:val="22"/>
+          <w:szCs w:val="22"/>
+          <w:lang w:val="en-US"/>
+        </w:rPr>
+        <w:t xml:space="preserve">then </w:t>
+      </w:r>
+      <w:r>
+        <w:rPr>
+          <w:rFonts w:ascii="Times New Roman" w:hAnsi="Times New Roman" w:cs="Times New Roman"/>
+          <w:sz w:val="22"/>
+          <w:szCs w:val="22"/>
+          <w:lang w:val="en-US"/>
+        </w:rPr>
+        <w:t>s</w:t>
+      </w:r>
+      <w:r>
+        <w:rPr>
+          <w:rFonts w:ascii="Times New Roman" w:hAnsi="Times New Roman" w:cs="Times New Roman"/>
+          <w:sz w:val="22"/>
+          <w:szCs w:val="22"/>
+          <w:lang w:val="en-US"/>
+        </w:rPr>
+        <w:t xml:space="preserve">ave </w:t>
+      </w:r>
+      <w:r>
+        <w:rPr>
+          <w:rFonts w:ascii="Times New Roman" w:hAnsi="Times New Roman" w:cs="Times New Roman"/>
+          <w:sz w:val="22"/>
+          <w:szCs w:val="22"/>
+          <w:lang w:val="en-US"/>
+        </w:rPr>
+        <w:t>(</w:t>
+      </w:r>
+      <w:r>
+        <w:rPr>
+          <w:rFonts w:ascii="Times New Roman" w:hAnsi="Times New Roman" w:cs="Times New Roman"/>
+          <w:sz w:val="22"/>
+          <w:szCs w:val="22"/>
+          <w:lang w:val="en-US"/>
+        </w:rPr>
+        <w:t xml:space="preserve">if </w:t>
+      </w:r>
+      <w:r>
+        <w:rPr>
+          <w:rFonts w:ascii="Times New Roman" w:hAnsi="Times New Roman" w:cs="Times New Roman"/>
+          <w:sz w:val="22"/>
+          <w:szCs w:val="22"/>
+          <w:lang w:val="en-US"/>
+        </w:rPr>
+        <w:t>save = TRUE</w:t>
+      </w:r>
+      <w:r>
+        <w:rPr>
+          <w:rFonts w:ascii="Times New Roman" w:hAnsi="Times New Roman" w:cs="Times New Roman"/>
+          <w:sz w:val="22"/>
+          <w:szCs w:val="22"/>
+          <w:lang w:val="en-US"/>
+        </w:rPr>
+        <w:t>)</w:t>
+      </w:r>
+      <w:r>
+        <w:rPr>
+          <w:rFonts w:ascii="Times New Roman" w:hAnsi="Times New Roman" w:cs="Times New Roman"/>
+          <w:sz w:val="22"/>
+          <w:szCs w:val="22"/>
+          <w:lang w:val="en-US"/>
+        </w:rPr>
+        <w:t xml:space="preserve"> and</w:t>
+      </w:r>
+      <w:r>
+        <w:rPr>
+          <w:rFonts w:ascii="Times New Roman" w:hAnsi="Times New Roman" w:cs="Times New Roman"/>
+          <w:sz w:val="22"/>
+          <w:szCs w:val="22"/>
+          <w:lang w:val="en-US"/>
+        </w:rPr>
+        <w:t xml:space="preserve"> print </w:t>
+      </w:r>
+      <w:r>
+        <w:rPr>
+          <w:rFonts w:ascii="Times New Roman" w:hAnsi="Times New Roman" w:cs="Times New Roman"/>
+          <w:sz w:val="22"/>
+          <w:szCs w:val="22"/>
+          <w:lang w:val="en-US"/>
+        </w:rPr>
+        <w:t xml:space="preserve">the </w:t>
+      </w:r>
+      <w:r>
+        <w:rPr>
+          <w:rFonts w:ascii="Times New Roman" w:hAnsi="Times New Roman" w:cs="Times New Roman"/>
+          <w:sz w:val="22"/>
+          <w:szCs w:val="22"/>
+          <w:lang w:val="en-US"/>
+        </w:rPr>
+        <w:t xml:space="preserve">model </w:t>
+      </w:r>
+      <w:r>
+        <w:rPr>
+          <w:rFonts w:ascii="Times New Roman" w:hAnsi="Times New Roman" w:cs="Times New Roman"/>
+          <w:sz w:val="22"/>
+          <w:szCs w:val="22"/>
+          <w:lang w:val="en-US"/>
+        </w:rPr>
+        <w:t>parameters</w:t>
+      </w:r>
+      <w:r>
+        <w:rPr>
+          <w:rFonts w:ascii="Times New Roman" w:hAnsi="Times New Roman" w:cs="Times New Roman"/>
+          <w:sz w:val="22"/>
+          <w:szCs w:val="22"/>
+          <w:lang w:val="en-US"/>
+        </w:rPr>
+        <w:t xml:space="preserve"> </w:t>
+      </w:r>
+      <w:r>
+        <w:rPr>
+          <w:rFonts w:ascii="Times New Roman" w:hAnsi="Times New Roman" w:cs="Times New Roman"/>
+          <w:sz w:val="22"/>
+          <w:szCs w:val="22"/>
+          <w:lang w:val="en-US"/>
+        </w:rPr>
+        <w:t>(if the population was found in “</w:t>
+      </w:r>
+      <w:r>
+        <w:rPr>
+          <w:rFonts w:ascii="Times New Roman" w:hAnsi="Times New Roman" w:cs="Times New Roman"/>
+          <w:sz w:val="22"/>
+          <w:szCs w:val="22"/>
+          <w:lang w:val="en-US"/>
+        </w:rPr>
+        <w:t>T</w:t>
+      </w:r>
+      <w:r>
+        <w:rPr>
+          <w:rFonts w:ascii="Times New Roman" w:hAnsi="Times New Roman" w:cs="Times New Roman"/>
+          <w:sz w:val="22"/>
+          <w:szCs w:val="22"/>
+          <w:lang w:val="en-US"/>
+        </w:rPr>
+        <w:t xml:space="preserve">emperature </w:t>
+      </w:r>
+      <w:r>
+        <w:rPr>
+          <w:rFonts w:ascii="Times New Roman" w:hAnsi="Times New Roman" w:cs="Times New Roman"/>
+          <w:sz w:val="22"/>
+          <w:szCs w:val="22"/>
+          <w:lang w:val="en-US"/>
+        </w:rPr>
+        <w:t xml:space="preserve">response </w:t>
+      </w:r>
+      <w:r>
+        <w:rPr>
+          <w:rFonts w:ascii="Times New Roman" w:hAnsi="Times New Roman" w:cs="Times New Roman"/>
+          <w:sz w:val="22"/>
+          <w:szCs w:val="22"/>
+          <w:lang w:val="en-US"/>
+        </w:rPr>
+        <w:t>parameters.csv</w:t>
+      </w:r>
+      <w:r>
+        <w:rPr>
+          <w:rFonts w:ascii="Times New Roman" w:hAnsi="Times New Roman" w:cs="Times New Roman"/>
+          <w:sz w:val="22"/>
+          <w:szCs w:val="22"/>
+          <w:lang w:val="en-US"/>
+        </w:rPr>
+        <w:t>”</w:t>
+      </w:r>
+      <w:r>
+        <w:rPr>
+          <w:rFonts w:ascii="Times New Roman" w:hAnsi="Times New Roman" w:cs="Times New Roman"/>
+          <w:sz w:val="22"/>
+          <w:szCs w:val="22"/>
+          <w:lang w:val="en-US"/>
+        </w:rPr>
+        <w:t>; i.e., if found = TRUE</w:t>
+      </w:r>
+      <w:r>
+        <w:rPr>
+          <w:rFonts w:ascii="Times New Roman" w:hAnsi="Times New Roman" w:cs="Times New Roman"/>
+          <w:sz w:val="22"/>
+          <w:szCs w:val="22"/>
+          <w:lang w:val="en-US"/>
+        </w:rPr>
+        <w:t>)</w:t>
       </w:r>
     </w:p>
     <w:p>
@@ -6367,6 +8657,16 @@
       <w:u w:val="single"/>
     </w:rPr>
   </w:style>
+  <w:style w:type="character" w:styleId="PlaceholderText">
+    <w:name w:val="Placeholder Text"/>
+    <w:basedOn w:val="DefaultParagraphFont"/>
+    <w:uiPriority w:val="99"/>
+    <w:semiHidden/>
+    <w:rsid w:val="00A2270A"/>
+    <w:rPr>
+      <w:color w:val="808080"/>
+    </w:rPr>
+  </w:style>
 </w:styles>
 </file>
 

</xml_diff>

<commit_message>
Updated "Time series.R" and wrote ReadMe for it
</commit_message>
<xml_diff>
--- a/Documentation/ReadMe6 Temperature responses R.docx
+++ b/Documentation/ReadMe6 Temperature responses R.docx
@@ -1838,7 +1838,25 @@
           <w:szCs w:val="22"/>
           <w:lang w:val="en-US"/>
         </w:rPr>
-        <w:t xml:space="preserve">= TRUE if the script is to be run for all populations in </w:t>
+        <w:t xml:space="preserve">= TRUE </w:t>
+      </w:r>
+      <w:r>
+        <w:rPr>
+          <w:rFonts w:ascii="Times New Roman" w:hAnsi="Times New Roman" w:cs="Times New Roman"/>
+          <w:sz w:val="22"/>
+          <w:szCs w:val="22"/>
+          <w:lang w:val="en-US"/>
+        </w:rPr>
+        <w:t xml:space="preserve">(line 15) </w:t>
+      </w:r>
+      <w:r>
+        <w:rPr>
+          <w:rFonts w:ascii="Times New Roman" w:hAnsi="Times New Roman" w:cs="Times New Roman"/>
+          <w:sz w:val="22"/>
+          <w:szCs w:val="22"/>
+          <w:lang w:val="en-US"/>
+        </w:rPr>
+        <w:t xml:space="preserve">if the script is to be run for all populations in </w:t>
       </w:r>
       <w:r>
         <w:rPr>
@@ -4033,7 +4051,25 @@
           <w:szCs w:val="22"/>
           <w:lang w:val="en-US"/>
         </w:rPr>
-        <w:t xml:space="preserve">Fit parameters for </w:t>
+        <w:t xml:space="preserve">Fit parameters </w:t>
+      </w:r>
+      <w:r>
+        <w:rPr>
+          <w:rFonts w:ascii="Times New Roman" w:hAnsi="Times New Roman" w:cs="Times New Roman"/>
+          <w:sz w:val="22"/>
+          <w:szCs w:val="22"/>
+          <w:lang w:val="en-US"/>
+        </w:rPr>
+        <w:t>of</w:t>
+      </w:r>
+      <w:r>
+        <w:rPr>
+          <w:rFonts w:ascii="Times New Roman" w:hAnsi="Times New Roman" w:cs="Times New Roman"/>
+          <w:sz w:val="22"/>
+          <w:szCs w:val="22"/>
+          <w:lang w:val="en-US"/>
+        </w:rPr>
+        <w:t xml:space="preserve"> </w:t>
       </w:r>
       <w:r>
         <w:rPr>
@@ -4144,7 +4180,25 @@
           <w:lang w:val="en-US"/>
         </w:rPr>
         <w:tab/>
-        <w:t xml:space="preserve">Fit parameters for the per capita birth rate, </w:t>
+        <w:t xml:space="preserve">Fit parameters </w:t>
+      </w:r>
+      <w:r>
+        <w:rPr>
+          <w:rFonts w:ascii="Times New Roman" w:hAnsi="Times New Roman" w:cs="Times New Roman"/>
+          <w:sz w:val="22"/>
+          <w:szCs w:val="22"/>
+          <w:lang w:val="en-US"/>
+        </w:rPr>
+        <w:t>of</w:t>
+      </w:r>
+      <w:r>
+        <w:rPr>
+          <w:rFonts w:ascii="Times New Roman" w:hAnsi="Times New Roman" w:cs="Times New Roman"/>
+          <w:sz w:val="22"/>
+          <w:szCs w:val="22"/>
+          <w:lang w:val="en-US"/>
+        </w:rPr>
+        <w:t xml:space="preserve"> the per capita birth rate, </w:t>
       </w:r>
       <w:r>
         <w:rPr>
@@ -4235,7 +4289,25 @@
           <w:lang w:val="en-US"/>
         </w:rPr>
         <w:tab/>
-        <w:t xml:space="preserve">Fit parameters for the juvenile </w:t>
+        <w:t xml:space="preserve">Fit parameters </w:t>
+      </w:r>
+      <w:r>
+        <w:rPr>
+          <w:rFonts w:ascii="Times New Roman" w:hAnsi="Times New Roman" w:cs="Times New Roman"/>
+          <w:sz w:val="22"/>
+          <w:szCs w:val="22"/>
+          <w:lang w:val="en-US"/>
+        </w:rPr>
+        <w:t>o</w:t>
+      </w:r>
+      <w:r>
+        <w:rPr>
+          <w:rFonts w:ascii="Times New Roman" w:hAnsi="Times New Roman" w:cs="Times New Roman"/>
+          <w:sz w:val="22"/>
+          <w:szCs w:val="22"/>
+          <w:lang w:val="en-US"/>
+        </w:rPr>
+        <w:t xml:space="preserve">f the juvenile </w:t>
       </w:r>
       <w:r>
         <w:rPr>
@@ -5490,7 +5562,7 @@
           <w:szCs w:val="22"/>
           <w:lang w:val="en-US"/>
         </w:rPr>
-        <w:t>22</w:t>
+        <w:t>46</w:t>
       </w:r>
       <w:r>
         <w:rPr>
@@ -5508,7 +5580,7 @@
           <w:szCs w:val="22"/>
           <w:lang w:val="en-US"/>
         </w:rPr>
-        <w:t>Attempt to f</w:t>
+        <w:t>F</w:t>
       </w:r>
       <w:r>
         <w:rPr>
@@ -5526,15 +5598,6 @@
           <w:szCs w:val="22"/>
           <w:lang w:val="en-US"/>
         </w:rPr>
-        <w:t xml:space="preserve"> the</w:t>
-      </w:r>
-      <w:r>
-        <w:rPr>
-          <w:rFonts w:ascii="Times New Roman" w:hAnsi="Times New Roman" w:cs="Times New Roman"/>
-          <w:sz w:val="22"/>
-          <w:szCs w:val="22"/>
-          <w:lang w:val="en-US"/>
-        </w:rPr>
         <w:t xml:space="preserve"> </w:t>
       </w:r>
       <w:r>
@@ -5544,15 +5607,6 @@
           <w:szCs w:val="22"/>
           <w:lang w:val="en-US"/>
         </w:rPr>
-        <w:t xml:space="preserve">remaining </w:t>
-      </w:r>
-      <w:r>
-        <w:rPr>
-          <w:rFonts w:ascii="Times New Roman" w:hAnsi="Times New Roman" w:cs="Times New Roman"/>
-          <w:sz w:val="22"/>
-          <w:szCs w:val="22"/>
-          <w:lang w:val="en-US"/>
-        </w:rPr>
         <w:t xml:space="preserve">parameters </w:t>
       </w:r>
       <w:r>
@@ -5618,7 +5672,16 @@
           <w:szCs w:val="22"/>
           <w:lang w:val="en-US"/>
         </w:rPr>
-        <w:t xml:space="preserve">via </w:t>
+        <w:t>by first fitting</w:t>
+      </w:r>
+      <w:r>
+        <w:rPr>
+          <w:rFonts w:ascii="Times New Roman" w:hAnsi="Times New Roman" w:cs="Times New Roman"/>
+          <w:sz w:val="22"/>
+          <w:szCs w:val="22"/>
+          <w:lang w:val="en-US"/>
+        </w:rPr>
+        <w:t xml:space="preserve"> </w:t>
       </w:r>
       <w:proofErr w:type="spellStart"/>
       <w:r>
@@ -5630,9 +5693,399 @@
           <w:szCs w:val="22"/>
           <w:lang w:val="en-US"/>
         </w:rPr>
+        <w:t>g</w:t>
+      </w:r>
+      <w:r>
+        <w:rPr>
+          <w:rFonts w:ascii="Times New Roman" w:hAnsi="Times New Roman" w:cs="Times New Roman"/>
+          <w:i/>
+          <w:iCs/>
+          <w:sz w:val="22"/>
+          <w:szCs w:val="22"/>
+          <w:vertAlign w:val="subscript"/>
+          <w:lang w:val="en-US"/>
+        </w:rPr>
+        <w:t>TR</w:t>
+      </w:r>
+      <w:proofErr w:type="spellEnd"/>
+      <w:r>
+        <w:rPr>
+          <w:rFonts w:ascii="Times New Roman" w:hAnsi="Times New Roman" w:cs="Times New Roman"/>
+          <w:sz w:val="22"/>
+          <w:szCs w:val="22"/>
+          <w:lang w:val="en-US"/>
+        </w:rPr>
+        <w:t xml:space="preserve"> </w:t>
+      </w:r>
+      <w:r>
+        <w:rPr>
+          <w:rFonts w:ascii="Times New Roman" w:hAnsi="Times New Roman" w:cs="Times New Roman"/>
+          <w:sz w:val="22"/>
+          <w:szCs w:val="22"/>
+          <w:lang w:val="en-US"/>
+        </w:rPr>
+        <w:t>(“</w:t>
+      </w:r>
+      <w:proofErr w:type="spellStart"/>
+      <w:r>
+        <w:rPr>
+          <w:rFonts w:ascii="Times New Roman" w:hAnsi="Times New Roman" w:cs="Times New Roman"/>
+          <w:sz w:val="22"/>
+          <w:szCs w:val="22"/>
+          <w:lang w:val="en-US"/>
+        </w:rPr>
+        <w:t>gTR</w:t>
+      </w:r>
+      <w:proofErr w:type="spellEnd"/>
+      <w:r>
+        <w:rPr>
+          <w:rFonts w:ascii="Times New Roman" w:hAnsi="Times New Roman" w:cs="Times New Roman"/>
+          <w:sz w:val="22"/>
+          <w:szCs w:val="22"/>
+          <w:lang w:val="en-US"/>
+        </w:rPr>
+        <w:t xml:space="preserve">”) and </w:t>
+      </w:r>
+      <w:r>
+        <w:rPr>
+          <w:rFonts w:ascii="Times New Roman" w:hAnsi="Times New Roman" w:cs="Times New Roman"/>
+          <w:i/>
+          <w:iCs/>
+          <w:sz w:val="22"/>
+          <w:szCs w:val="22"/>
+          <w:lang w:val="en-US"/>
+        </w:rPr>
+        <w:t>A</w:t>
+      </w:r>
+      <w:r>
+        <w:rPr>
+          <w:rFonts w:ascii="Times New Roman" w:hAnsi="Times New Roman" w:cs="Times New Roman"/>
+          <w:i/>
+          <w:iCs/>
+          <w:sz w:val="22"/>
+          <w:szCs w:val="22"/>
+          <w:vertAlign w:val="subscript"/>
+          <w:lang w:val="en-US"/>
+        </w:rPr>
+        <w:t>g</w:t>
+      </w:r>
+      <w:r>
+        <w:rPr>
+          <w:rFonts w:ascii="Times New Roman" w:hAnsi="Times New Roman" w:cs="Times New Roman"/>
+          <w:sz w:val="22"/>
+          <w:szCs w:val="22"/>
+          <w:lang w:val="en-US"/>
+        </w:rPr>
+        <w:t xml:space="preserve"> </w:t>
+      </w:r>
+      <w:r>
+        <w:rPr>
+          <w:rFonts w:ascii="Times New Roman" w:hAnsi="Times New Roman" w:cs="Times New Roman"/>
+          <w:sz w:val="22"/>
+          <w:szCs w:val="22"/>
+          <w:lang w:val="en-US"/>
+        </w:rPr>
+        <w:t xml:space="preserve">(“Ag”) to data below the temperature optima (≤ </w:t>
+      </w:r>
+      <w:proofErr w:type="spellStart"/>
+      <w:proofErr w:type="gramStart"/>
+      <w:r>
+        <w:rPr>
+          <w:rFonts w:ascii="Times New Roman" w:hAnsi="Times New Roman" w:cs="Times New Roman"/>
+          <w:i/>
+          <w:iCs/>
+          <w:sz w:val="22"/>
+          <w:szCs w:val="22"/>
+          <w:lang w:val="en-US"/>
+        </w:rPr>
+        <w:t>T</w:t>
+      </w:r>
+      <w:r>
+        <w:rPr>
+          <w:rFonts w:ascii="Times New Roman" w:hAnsi="Times New Roman" w:cs="Times New Roman"/>
+          <w:i/>
+          <w:iCs/>
+          <w:sz w:val="22"/>
+          <w:szCs w:val="22"/>
+          <w:vertAlign w:val="subscript"/>
+          <w:lang w:val="en-US"/>
+        </w:rPr>
+        <w:t>opt,</w:t>
+      </w:r>
+      <w:r>
+        <w:rPr>
+          <w:rFonts w:ascii="Times New Roman" w:hAnsi="Times New Roman" w:cs="Times New Roman"/>
+          <w:i/>
+          <w:iCs/>
+          <w:sz w:val="22"/>
+          <w:szCs w:val="22"/>
+          <w:vertAlign w:val="subscript"/>
+          <w:lang w:val="en-US"/>
+        </w:rPr>
+        <w:t>g</w:t>
+      </w:r>
+      <w:proofErr w:type="spellEnd"/>
+      <w:proofErr w:type="gramEnd"/>
+      <w:r>
+        <w:rPr>
+          <w:rFonts w:ascii="Times New Roman" w:hAnsi="Times New Roman" w:cs="Times New Roman"/>
+          <w:sz w:val="22"/>
+          <w:szCs w:val="22"/>
+          <w:lang w:val="en-US"/>
+        </w:rPr>
+        <w:t>)</w:t>
+      </w:r>
+      <w:r>
+        <w:rPr>
+          <w:rFonts w:ascii="Times New Roman" w:hAnsi="Times New Roman" w:cs="Times New Roman"/>
+          <w:sz w:val="22"/>
+          <w:szCs w:val="22"/>
+          <w:lang w:val="en-US"/>
+        </w:rPr>
+        <w:t xml:space="preserve"> </w:t>
+      </w:r>
+      <w:r>
+        <w:rPr>
+          <w:rFonts w:ascii="Times New Roman" w:hAnsi="Times New Roman" w:cs="Times New Roman"/>
+          <w:sz w:val="22"/>
+          <w:szCs w:val="22"/>
+          <w:lang w:val="en-US"/>
+        </w:rPr>
+        <w:t xml:space="preserve">and then </w:t>
+      </w:r>
+      <w:r>
+        <w:rPr>
+          <w:rFonts w:ascii="Times New Roman" w:hAnsi="Times New Roman" w:cs="Times New Roman"/>
+          <w:i/>
+          <w:iCs/>
+          <w:sz w:val="22"/>
+          <w:szCs w:val="22"/>
+          <w:lang w:val="en-US"/>
+        </w:rPr>
+        <w:t>A</w:t>
+      </w:r>
+      <w:r>
+        <w:rPr>
+          <w:rFonts w:ascii="Times New Roman" w:hAnsi="Times New Roman" w:cs="Times New Roman"/>
+          <w:i/>
+          <w:iCs/>
+          <w:sz w:val="22"/>
+          <w:szCs w:val="22"/>
+          <w:vertAlign w:val="subscript"/>
+          <w:lang w:val="en-US"/>
+        </w:rPr>
+        <w:t>L</w:t>
+      </w:r>
+      <w:r>
+        <w:rPr>
+          <w:rFonts w:ascii="Times New Roman" w:hAnsi="Times New Roman" w:cs="Times New Roman"/>
+          <w:sz w:val="22"/>
+          <w:szCs w:val="22"/>
+          <w:lang w:val="en-US"/>
+        </w:rPr>
+        <w:t xml:space="preserve"> </w:t>
+      </w:r>
+      <w:r>
+        <w:rPr>
+          <w:rFonts w:ascii="Times New Roman" w:hAnsi="Times New Roman" w:cs="Times New Roman"/>
+          <w:sz w:val="22"/>
+          <w:szCs w:val="22"/>
+          <w:lang w:val="en-US"/>
+        </w:rPr>
+        <w:t xml:space="preserve">(“AL”), </w:t>
+      </w:r>
+      <w:r>
+        <w:rPr>
+          <w:rFonts w:ascii="Times New Roman" w:hAnsi="Times New Roman" w:cs="Times New Roman"/>
+          <w:i/>
+          <w:iCs/>
+          <w:sz w:val="22"/>
+          <w:szCs w:val="22"/>
+          <w:lang w:val="en-US"/>
+        </w:rPr>
+        <w:t>T</w:t>
+      </w:r>
+      <w:r>
+        <w:rPr>
+          <w:rFonts w:ascii="Times New Roman" w:hAnsi="Times New Roman" w:cs="Times New Roman"/>
+          <w:i/>
+          <w:iCs/>
+          <w:sz w:val="22"/>
+          <w:szCs w:val="22"/>
+          <w:vertAlign w:val="subscript"/>
+          <w:lang w:val="en-US"/>
+        </w:rPr>
+        <w:t>L</w:t>
+      </w:r>
+      <w:r>
+        <w:rPr>
+          <w:rFonts w:ascii="Times New Roman" w:hAnsi="Times New Roman" w:cs="Times New Roman"/>
+          <w:sz w:val="22"/>
+          <w:szCs w:val="22"/>
+          <w:lang w:val="en-US"/>
+        </w:rPr>
+        <w:t xml:space="preserve"> </w:t>
+      </w:r>
+      <w:r>
+        <w:rPr>
+          <w:rFonts w:ascii="Times New Roman" w:hAnsi="Times New Roman" w:cs="Times New Roman"/>
+          <w:sz w:val="22"/>
+          <w:szCs w:val="22"/>
+          <w:lang w:val="en-US"/>
+        </w:rPr>
+        <w:t xml:space="preserve">(“TL”) and </w:t>
+      </w:r>
+      <w:proofErr w:type="spellStart"/>
+      <w:r>
+        <w:rPr>
+          <w:rFonts w:ascii="Times New Roman" w:hAnsi="Times New Roman" w:cs="Times New Roman"/>
+          <w:i/>
+          <w:iCs/>
+          <w:sz w:val="22"/>
+          <w:szCs w:val="22"/>
+          <w:lang w:val="en-US"/>
+        </w:rPr>
+        <w:t>g</w:t>
+      </w:r>
+      <w:r>
+        <w:rPr>
+          <w:rFonts w:ascii="Times New Roman" w:hAnsi="Times New Roman" w:cs="Times New Roman"/>
+          <w:i/>
+          <w:iCs/>
+          <w:sz w:val="22"/>
+          <w:szCs w:val="22"/>
+          <w:vertAlign w:val="subscript"/>
+          <w:lang w:val="en-US"/>
+        </w:rPr>
+        <w:t>max</w:t>
+      </w:r>
+      <w:proofErr w:type="spellEnd"/>
+      <w:r>
+        <w:rPr>
+          <w:rFonts w:ascii="Times New Roman" w:hAnsi="Times New Roman" w:cs="Times New Roman"/>
+          <w:sz w:val="22"/>
+          <w:szCs w:val="22"/>
+          <w:lang w:val="en-US"/>
+        </w:rPr>
+        <w:t xml:space="preserve"> </w:t>
+      </w:r>
+      <w:r>
+        <w:rPr>
+          <w:rFonts w:ascii="Times New Roman" w:hAnsi="Times New Roman" w:cs="Times New Roman"/>
+          <w:sz w:val="22"/>
+          <w:szCs w:val="22"/>
+          <w:lang w:val="en-US"/>
+        </w:rPr>
+        <w:t>(“</w:t>
+      </w:r>
+      <w:proofErr w:type="spellStart"/>
+      <w:r>
+        <w:rPr>
+          <w:rFonts w:ascii="Times New Roman" w:hAnsi="Times New Roman" w:cs="Times New Roman"/>
+          <w:sz w:val="22"/>
+          <w:szCs w:val="22"/>
+          <w:lang w:val="en-US"/>
+        </w:rPr>
+        <w:t>gMax</w:t>
+      </w:r>
+      <w:proofErr w:type="spellEnd"/>
+      <w:r>
+        <w:rPr>
+          <w:rFonts w:ascii="Times New Roman" w:hAnsi="Times New Roman" w:cs="Times New Roman"/>
+          <w:sz w:val="22"/>
+          <w:szCs w:val="22"/>
+          <w:lang w:val="en-US"/>
+        </w:rPr>
+        <w:t>”) to data at all laboratory temperatures</w:t>
+      </w:r>
+      <w:r>
+        <w:rPr>
+          <w:rFonts w:ascii="Times New Roman" w:hAnsi="Times New Roman" w:cs="Times New Roman"/>
+          <w:sz w:val="22"/>
+          <w:szCs w:val="22"/>
+          <w:lang w:val="en-US"/>
+        </w:rPr>
+        <w:t xml:space="preserve"> (Note: for </w:t>
+      </w:r>
+      <w:proofErr w:type="spellStart"/>
+      <w:r>
+        <w:rPr>
+          <w:rFonts w:ascii="Times New Roman" w:hAnsi="Times New Roman" w:cs="Times New Roman"/>
+          <w:i/>
+          <w:iCs/>
+          <w:sz w:val="22"/>
+          <w:szCs w:val="22"/>
+          <w:lang w:val="en-US"/>
+        </w:rPr>
+        <w:t>Myzus</w:t>
+      </w:r>
+      <w:proofErr w:type="spellEnd"/>
+      <w:r>
+        <w:rPr>
+          <w:rFonts w:ascii="Times New Roman" w:hAnsi="Times New Roman" w:cs="Times New Roman"/>
+          <w:i/>
+          <w:iCs/>
+          <w:sz w:val="22"/>
+          <w:szCs w:val="22"/>
+          <w:lang w:val="en-US"/>
+        </w:rPr>
+        <w:t xml:space="preserve"> </w:t>
+      </w:r>
+      <w:proofErr w:type="spellStart"/>
+      <w:r>
+        <w:rPr>
+          <w:rFonts w:ascii="Times New Roman" w:hAnsi="Times New Roman" w:cs="Times New Roman"/>
+          <w:i/>
+          <w:iCs/>
+          <w:sz w:val="22"/>
+          <w:szCs w:val="22"/>
+          <w:lang w:val="en-US"/>
+        </w:rPr>
+        <w:t>persicae</w:t>
+      </w:r>
+      <w:proofErr w:type="spellEnd"/>
+      <w:r>
+        <w:rPr>
+          <w:rFonts w:ascii="Times New Roman" w:hAnsi="Times New Roman" w:cs="Times New Roman"/>
+          <w:i/>
+          <w:iCs/>
+          <w:sz w:val="22"/>
+          <w:szCs w:val="22"/>
+          <w:lang w:val="en-US"/>
+        </w:rPr>
+        <w:t xml:space="preserve"> </w:t>
+      </w:r>
+      <w:r>
+        <w:rPr>
+          <w:rFonts w:ascii="Times New Roman" w:hAnsi="Times New Roman" w:cs="Times New Roman"/>
+          <w:sz w:val="22"/>
+          <w:szCs w:val="22"/>
+          <w:lang w:val="en-US"/>
+        </w:rPr>
+        <w:t xml:space="preserve">in Canada Chatham, it is possible to fit all remaining parameters via one </w:t>
+      </w:r>
+      <w:proofErr w:type="spellStart"/>
+      <w:r>
+        <w:rPr>
+          <w:rFonts w:ascii="Times New Roman" w:hAnsi="Times New Roman" w:cs="Times New Roman"/>
+          <w:i/>
+          <w:iCs/>
+          <w:sz w:val="22"/>
+          <w:szCs w:val="22"/>
+          <w:lang w:val="en-US"/>
+        </w:rPr>
         <w:t>nls</w:t>
       </w:r>
       <w:proofErr w:type="spellEnd"/>
+      <w:r>
+        <w:rPr>
+          <w:rFonts w:ascii="Times New Roman" w:hAnsi="Times New Roman" w:cs="Times New Roman"/>
+          <w:sz w:val="22"/>
+          <w:szCs w:val="22"/>
+          <w:lang w:val="en-US"/>
+        </w:rPr>
+        <w:t>; see lines 206-217)</w:t>
+      </w:r>
     </w:p>
     <w:p>
       <w:pPr>
@@ -5661,7 +6114,16 @@
           <w:szCs w:val="22"/>
           <w:lang w:val="en-US"/>
         </w:rPr>
-        <w:t>223</w:t>
+        <w:t>2</w:t>
+      </w:r>
+      <w:r>
+        <w:rPr>
+          <w:rFonts w:ascii="Times New Roman" w:hAnsi="Times New Roman" w:cs="Times New Roman"/>
+          <w:sz w:val="22"/>
+          <w:szCs w:val="22"/>
+          <w:lang w:val="en-US"/>
+        </w:rPr>
+        <w:t>47</w:t>
       </w:r>
       <w:r>
         <w:rPr>
@@ -5679,7 +6141,16 @@
           <w:szCs w:val="22"/>
           <w:lang w:val="en-US"/>
         </w:rPr>
-        <w:t>251</w:t>
+        <w:t>2</w:t>
+      </w:r>
+      <w:r>
+        <w:rPr>
+          <w:rFonts w:ascii="Times New Roman" w:hAnsi="Times New Roman" w:cs="Times New Roman"/>
+          <w:sz w:val="22"/>
+          <w:szCs w:val="22"/>
+          <w:lang w:val="en-US"/>
+        </w:rPr>
+        <w:t>66</w:t>
       </w:r>
       <w:r>
         <w:rPr>
@@ -5719,7 +6190,7 @@
           <w:szCs w:val="22"/>
           <w:lang w:val="en-US"/>
         </w:rPr>
-        <w:t xml:space="preserve"> fails (error1 = TRUE), then fit only</w:t>
+        <w:t xml:space="preserve"> fails (error = TRUE), then fit</w:t>
       </w:r>
       <w:r>
         <w:rPr>
@@ -5730,17 +6201,16 @@
         </w:rPr>
         <w:t xml:space="preserve"> </w:t>
       </w:r>
-      <w:proofErr w:type="spellStart"/>
-      <w:r>
-        <w:rPr>
-          <w:rFonts w:ascii="Times New Roman" w:hAnsi="Times New Roman" w:cs="Times New Roman"/>
-          <w:i/>
-          <w:iCs/>
-          <w:sz w:val="22"/>
-          <w:szCs w:val="22"/>
-          <w:lang w:val="en-US"/>
-        </w:rPr>
-        <w:t>g</w:t>
+      <w:r>
+        <w:rPr>
+          <w:rFonts w:ascii="Times New Roman" w:hAnsi="Times New Roman" w:cs="Times New Roman"/>
+          <w:i/>
+          <w:iCs/>
+          <w:sz w:val="22"/>
+          <w:szCs w:val="22"/>
+          <w:lang w:val="en-US"/>
+        </w:rPr>
+        <w:t>T</w:t>
       </w:r>
       <w:r>
         <w:rPr>
@@ -5752,9 +6222,8 @@
           <w:vertAlign w:val="subscript"/>
           <w:lang w:val="en-US"/>
         </w:rPr>
-        <w:t>TR</w:t>
-      </w:r>
-      <w:proofErr w:type="spellEnd"/>
+        <w:t>L</w:t>
+      </w:r>
       <w:r>
         <w:rPr>
           <w:rFonts w:ascii="Times New Roman" w:hAnsi="Times New Roman" w:cs="Times New Roman"/>
@@ -5771,27 +6240,18 @@
           <w:szCs w:val="22"/>
           <w:lang w:val="en-US"/>
         </w:rPr>
-        <w:t>(“</w:t>
-      </w:r>
-      <w:proofErr w:type="spellStart"/>
-      <w:r>
-        <w:rPr>
-          <w:rFonts w:ascii="Times New Roman" w:hAnsi="Times New Roman" w:cs="Times New Roman"/>
-          <w:sz w:val="22"/>
-          <w:szCs w:val="22"/>
-          <w:lang w:val="en-US"/>
-        </w:rPr>
-        <w:t>gTR</w:t>
-      </w:r>
-      <w:proofErr w:type="spellEnd"/>
-      <w:r>
-        <w:rPr>
-          <w:rFonts w:ascii="Times New Roman" w:hAnsi="Times New Roman" w:cs="Times New Roman"/>
-          <w:sz w:val="22"/>
-          <w:szCs w:val="22"/>
-          <w:lang w:val="en-US"/>
-        </w:rPr>
-        <w:t xml:space="preserve">”) and </w:t>
+        <w:t>(“TL”) and</w:t>
+      </w:r>
+      <w:r>
+        <w:rPr>
+          <w:rFonts w:ascii="Times New Roman" w:hAnsi="Times New Roman" w:cs="Times New Roman"/>
+          <w:i/>
+          <w:iCs/>
+          <w:sz w:val="22"/>
+          <w:szCs w:val="22"/>
+          <w:lang w:val="en-US"/>
+        </w:rPr>
+        <w:t xml:space="preserve"> </w:t>
       </w:r>
       <w:r>
         <w:rPr>
@@ -5814,7 +6274,7 @@
           <w:vertAlign w:val="subscript"/>
           <w:lang w:val="en-US"/>
         </w:rPr>
-        <w:t>g</w:t>
+        <w:t>L</w:t>
       </w:r>
       <w:r>
         <w:rPr>
@@ -5832,29 +6292,25 @@
           <w:szCs w:val="22"/>
           <w:lang w:val="en-US"/>
         </w:rPr>
-        <w:t xml:space="preserve">(“Ag”) via </w:t>
-      </w:r>
-      <w:proofErr w:type="spellStart"/>
-      <w:r>
-        <w:rPr>
-          <w:rFonts w:ascii="Times New Roman" w:hAnsi="Times New Roman" w:cs="Times New Roman"/>
-          <w:i/>
-          <w:iCs/>
-          <w:sz w:val="22"/>
-          <w:szCs w:val="22"/>
-          <w:lang w:val="en-US"/>
-        </w:rPr>
-        <w:t>nls</w:t>
-      </w:r>
-      <w:proofErr w:type="spellEnd"/>
-      <w:r>
-        <w:rPr>
-          <w:rFonts w:ascii="Times New Roman" w:hAnsi="Times New Roman" w:cs="Times New Roman"/>
-          <w:sz w:val="22"/>
-          <w:szCs w:val="22"/>
-          <w:lang w:val="en-US"/>
-        </w:rPr>
-        <w:t xml:space="preserve"> to data below the temperature optima (≤ </w:t>
+        <w:t>(“AL”)</w:t>
+      </w:r>
+      <w:r>
+        <w:rPr>
+          <w:rFonts w:ascii="Times New Roman" w:hAnsi="Times New Roman" w:cs="Times New Roman"/>
+          <w:sz w:val="22"/>
+          <w:szCs w:val="22"/>
+          <w:lang w:val="en-US"/>
+        </w:rPr>
+        <w:t xml:space="preserve"> </w:t>
+      </w:r>
+      <w:r>
+        <w:rPr>
+          <w:rFonts w:ascii="Times New Roman" w:hAnsi="Times New Roman" w:cs="Times New Roman"/>
+          <w:sz w:val="22"/>
+          <w:szCs w:val="22"/>
+          <w:lang w:val="en-US"/>
+        </w:rPr>
+        <w:t xml:space="preserve">separately to data below the temperature optima (≤ </w:t>
       </w:r>
       <w:proofErr w:type="spellStart"/>
       <w:proofErr w:type="gramStart"/>
@@ -5922,16 +6378,17 @@
         </w:rPr>
         <w:t xml:space="preserve">and then fit </w:t>
       </w:r>
-      <w:r>
-        <w:rPr>
-          <w:rFonts w:ascii="Times New Roman" w:hAnsi="Times New Roman" w:cs="Times New Roman"/>
-          <w:i/>
-          <w:iCs/>
-          <w:sz w:val="22"/>
-          <w:szCs w:val="22"/>
-          <w:lang w:val="en-US"/>
-        </w:rPr>
-        <w:t>A</w:t>
+      <w:proofErr w:type="spellStart"/>
+      <w:r>
+        <w:rPr>
+          <w:rFonts w:ascii="Times New Roman" w:hAnsi="Times New Roman" w:cs="Times New Roman"/>
+          <w:i/>
+          <w:iCs/>
+          <w:sz w:val="22"/>
+          <w:szCs w:val="22"/>
+          <w:lang w:val="en-US"/>
+        </w:rPr>
+        <w:t>g</w:t>
       </w:r>
       <w:r>
         <w:rPr>
@@ -5943,8 +6400,9 @@
           <w:vertAlign w:val="subscript"/>
           <w:lang w:val="en-US"/>
         </w:rPr>
-        <w:t>L</w:t>
-      </w:r>
+        <w:t>max</w:t>
+      </w:r>
+      <w:proofErr w:type="spellEnd"/>
       <w:r>
         <w:rPr>
           <w:rFonts w:ascii="Times New Roman" w:hAnsi="Times New Roman" w:cs="Times New Roman"/>
@@ -5961,72 +6419,17 @@
           <w:szCs w:val="22"/>
           <w:lang w:val="en-US"/>
         </w:rPr>
-        <w:t xml:space="preserve">(“AL”), </w:t>
-      </w:r>
-      <w:r>
-        <w:rPr>
-          <w:rFonts w:ascii="Times New Roman" w:hAnsi="Times New Roman" w:cs="Times New Roman"/>
-          <w:i/>
-          <w:iCs/>
-          <w:sz w:val="22"/>
-          <w:szCs w:val="22"/>
-          <w:lang w:val="en-US"/>
-        </w:rPr>
-        <w:t>T</w:t>
-      </w:r>
-      <w:r>
-        <w:rPr>
-          <w:rFonts w:ascii="Times New Roman" w:hAnsi="Times New Roman" w:cs="Times New Roman"/>
-          <w:i/>
-          <w:iCs/>
-          <w:sz w:val="22"/>
-          <w:szCs w:val="22"/>
-          <w:vertAlign w:val="subscript"/>
-          <w:lang w:val="en-US"/>
-        </w:rPr>
-        <w:t>L</w:t>
-      </w:r>
-      <w:r>
-        <w:rPr>
-          <w:rFonts w:ascii="Times New Roman" w:hAnsi="Times New Roman" w:cs="Times New Roman"/>
-          <w:sz w:val="22"/>
-          <w:szCs w:val="22"/>
-          <w:lang w:val="en-US"/>
-        </w:rPr>
-        <w:t xml:space="preserve"> </w:t>
-      </w:r>
-      <w:r>
-        <w:rPr>
-          <w:rFonts w:ascii="Times New Roman" w:hAnsi="Times New Roman" w:cs="Times New Roman"/>
-          <w:sz w:val="22"/>
-          <w:szCs w:val="22"/>
-          <w:lang w:val="en-US"/>
-        </w:rPr>
-        <w:t xml:space="preserve">(“TL”) and </w:t>
+        <w:t>(“</w:t>
       </w:r>
       <w:proofErr w:type="spellStart"/>
       <w:r>
         <w:rPr>
           <w:rFonts w:ascii="Times New Roman" w:hAnsi="Times New Roman" w:cs="Times New Roman"/>
-          <w:i/>
-          <w:iCs/>
-          <w:sz w:val="22"/>
-          <w:szCs w:val="22"/>
-          <w:lang w:val="en-US"/>
-        </w:rPr>
-        <w:t>g</w:t>
-      </w:r>
-      <w:r>
-        <w:rPr>
-          <w:rFonts w:ascii="Times New Roman" w:hAnsi="Times New Roman" w:cs="Times New Roman"/>
-          <w:i/>
-          <w:iCs/>
-          <w:sz w:val="22"/>
-          <w:szCs w:val="22"/>
-          <w:vertAlign w:val="subscript"/>
-          <w:lang w:val="en-US"/>
-        </w:rPr>
-        <w:t>max</w:t>
+          <w:sz w:val="22"/>
+          <w:szCs w:val="22"/>
+          <w:lang w:val="en-US"/>
+        </w:rPr>
+        <w:t>gMax</w:t>
       </w:r>
       <w:proofErr w:type="spellEnd"/>
       <w:r>
@@ -6036,69 +6439,16 @@
           <w:szCs w:val="22"/>
           <w:lang w:val="en-US"/>
         </w:rPr>
-        <w:t xml:space="preserve"> </w:t>
-      </w:r>
-      <w:r>
-        <w:rPr>
-          <w:rFonts w:ascii="Times New Roman" w:hAnsi="Times New Roman" w:cs="Times New Roman"/>
-          <w:sz w:val="22"/>
-          <w:szCs w:val="22"/>
-          <w:lang w:val="en-US"/>
-        </w:rPr>
-        <w:t>(“</w:t>
-      </w:r>
-      <w:proofErr w:type="spellStart"/>
-      <w:r>
-        <w:rPr>
-          <w:rFonts w:ascii="Times New Roman" w:hAnsi="Times New Roman" w:cs="Times New Roman"/>
-          <w:sz w:val="22"/>
-          <w:szCs w:val="22"/>
-          <w:lang w:val="en-US"/>
-        </w:rPr>
-        <w:t>gMax</w:t>
-      </w:r>
-      <w:proofErr w:type="spellEnd"/>
-      <w:r>
-        <w:rPr>
-          <w:rFonts w:ascii="Times New Roman" w:hAnsi="Times New Roman" w:cs="Times New Roman"/>
-          <w:sz w:val="22"/>
-          <w:szCs w:val="22"/>
-          <w:lang w:val="en-US"/>
-        </w:rPr>
-        <w:t xml:space="preserve">”) via </w:t>
-      </w:r>
-      <w:proofErr w:type="spellStart"/>
-      <w:r>
-        <w:rPr>
-          <w:rFonts w:ascii="Times New Roman" w:hAnsi="Times New Roman" w:cs="Times New Roman"/>
-          <w:i/>
-          <w:iCs/>
-          <w:sz w:val="22"/>
-          <w:szCs w:val="22"/>
-          <w:lang w:val="en-US"/>
-        </w:rPr>
-        <w:t>nls</w:t>
-      </w:r>
-      <w:proofErr w:type="spellEnd"/>
-      <w:r>
-        <w:rPr>
-          <w:rFonts w:ascii="Times New Roman" w:hAnsi="Times New Roman" w:cs="Times New Roman"/>
-          <w:i/>
-          <w:iCs/>
-          <w:sz w:val="22"/>
-          <w:szCs w:val="22"/>
-          <w:lang w:val="en-US"/>
-        </w:rPr>
-        <w:t xml:space="preserve"> </w:t>
-      </w:r>
-      <w:r>
-        <w:rPr>
-          <w:rFonts w:ascii="Times New Roman" w:hAnsi="Times New Roman" w:cs="Times New Roman"/>
-          <w:sz w:val="22"/>
-          <w:szCs w:val="22"/>
-          <w:lang w:val="en-US"/>
-        </w:rPr>
-        <w:t>to data at all laboratory temperatures</w:t>
+        <w:t xml:space="preserve">”) </w:t>
+      </w:r>
+      <w:r>
+        <w:rPr>
+          <w:rFonts w:ascii="Times New Roman" w:hAnsi="Times New Roman" w:cs="Times New Roman"/>
+          <w:sz w:val="22"/>
+          <w:szCs w:val="22"/>
+          <w:lang w:val="en-US"/>
+        </w:rPr>
+        <w:t>to data at all temperatures</w:t>
       </w:r>
     </w:p>
     <w:p>
@@ -6107,6 +6457,8 @@
         <w:jc w:val="both"/>
         <w:rPr>
           <w:rFonts w:ascii="Times New Roman" w:hAnsi="Times New Roman" w:cs="Times New Roman"/>
+          <w:i/>
+          <w:iCs/>
           <w:sz w:val="22"/>
           <w:szCs w:val="22"/>
           <w:lang w:val="en-US"/>
@@ -6128,7 +6480,16 @@
           <w:szCs w:val="22"/>
           <w:lang w:val="en-US"/>
         </w:rPr>
-        <w:t>252</w:t>
+        <w:t>2</w:t>
+      </w:r>
+      <w:r>
+        <w:rPr>
+          <w:rFonts w:ascii="Times New Roman" w:hAnsi="Times New Roman" w:cs="Times New Roman"/>
+          <w:sz w:val="22"/>
+          <w:szCs w:val="22"/>
+          <w:lang w:val="en-US"/>
+        </w:rPr>
+        <w:t>68</w:t>
       </w:r>
       <w:r>
         <w:rPr>
@@ -6146,7 +6507,16 @@
           <w:szCs w:val="22"/>
           <w:lang w:val="en-US"/>
         </w:rPr>
-        <w:t>271</w:t>
+        <w:t>2</w:t>
+      </w:r>
+      <w:r>
+        <w:rPr>
+          <w:rFonts w:ascii="Times New Roman" w:hAnsi="Times New Roman" w:cs="Times New Roman"/>
+          <w:sz w:val="22"/>
+          <w:szCs w:val="22"/>
+          <w:lang w:val="en-US"/>
+        </w:rPr>
+        <w:t>89</w:t>
       </w:r>
       <w:r>
         <w:rPr>
@@ -6164,7 +6534,7 @@
           <w:szCs w:val="22"/>
           <w:lang w:val="en-US"/>
         </w:rPr>
-        <w:t xml:space="preserve">If </w:t>
+        <w:t>Plot development rate thermal response and fit minimum developmental temperature (</w:t>
       </w:r>
       <w:proofErr w:type="spellStart"/>
       <w:r>
@@ -6176,21 +6546,48 @@
           <w:szCs w:val="22"/>
           <w:lang w:val="en-US"/>
         </w:rPr>
+        <w:t>T</w:t>
+      </w:r>
+      <w:r>
+        <w:rPr>
+          <w:rFonts w:ascii="Times New Roman" w:hAnsi="Times New Roman" w:cs="Times New Roman"/>
+          <w:i/>
+          <w:iCs/>
+          <w:sz w:val="22"/>
+          <w:szCs w:val="22"/>
+          <w:vertAlign w:val="subscript"/>
+          <w:lang w:val="en-US"/>
+        </w:rPr>
+        <w:t>min</w:t>
+      </w:r>
+      <w:proofErr w:type="spellEnd"/>
+      <w:r>
+        <w:rPr>
+          <w:rFonts w:ascii="Times New Roman" w:hAnsi="Times New Roman" w:cs="Times New Roman"/>
+          <w:sz w:val="22"/>
+          <w:szCs w:val="22"/>
+          <w:lang w:val="en-US"/>
+        </w:rPr>
+        <w:t xml:space="preserve">) via </w:t>
+      </w:r>
+      <w:proofErr w:type="spellStart"/>
+      <w:r>
+        <w:rPr>
+          <w:rFonts w:ascii="Times New Roman" w:hAnsi="Times New Roman" w:cs="Times New Roman"/>
+          <w:i/>
+          <w:iCs/>
+          <w:sz w:val="22"/>
+          <w:szCs w:val="22"/>
+          <w:lang w:val="en-US"/>
+        </w:rPr>
         <w:t>nls</w:t>
       </w:r>
       <w:proofErr w:type="spellEnd"/>
       <w:r>
         <w:rPr>
           <w:rFonts w:ascii="Times New Roman" w:hAnsi="Times New Roman" w:cs="Times New Roman"/>
-          <w:sz w:val="22"/>
-          <w:szCs w:val="22"/>
-          <w:lang w:val="en-US"/>
-        </w:rPr>
-        <w:t xml:space="preserve"> fails (error2 = TRUE), then fit</w:t>
-      </w:r>
-      <w:r>
-        <w:rPr>
-          <w:rFonts w:ascii="Times New Roman" w:hAnsi="Times New Roman" w:cs="Times New Roman"/>
+          <w:i/>
+          <w:iCs/>
           <w:sz w:val="22"/>
           <w:szCs w:val="22"/>
           <w:lang w:val="en-US"/>
@@ -6200,6 +6597,95 @@
       <w:r>
         <w:rPr>
           <w:rFonts w:ascii="Times New Roman" w:hAnsi="Times New Roman" w:cs="Times New Roman"/>
+          <w:sz w:val="22"/>
+          <w:szCs w:val="22"/>
+          <w:lang w:val="en-US"/>
+        </w:rPr>
+        <w:t xml:space="preserve">(note: for </w:t>
+      </w:r>
+      <w:proofErr w:type="spellStart"/>
+      <w:r>
+        <w:rPr>
+          <w:rFonts w:ascii="Times New Roman" w:hAnsi="Times New Roman" w:cs="Times New Roman"/>
+          <w:i/>
+          <w:iCs/>
+          <w:sz w:val="22"/>
+          <w:szCs w:val="22"/>
+          <w:lang w:val="en-US"/>
+        </w:rPr>
+        <w:t>Apolygus</w:t>
+      </w:r>
+      <w:proofErr w:type="spellEnd"/>
+      <w:r>
+        <w:rPr>
+          <w:rFonts w:ascii="Times New Roman" w:hAnsi="Times New Roman" w:cs="Times New Roman"/>
+          <w:i/>
+          <w:iCs/>
+          <w:sz w:val="22"/>
+          <w:szCs w:val="22"/>
+          <w:lang w:val="en-US"/>
+        </w:rPr>
+        <w:t xml:space="preserve"> lucorum </w:t>
+      </w:r>
+      <w:r>
+        <w:rPr>
+          <w:rFonts w:ascii="Times New Roman" w:hAnsi="Times New Roman" w:cs="Times New Roman"/>
+          <w:sz w:val="22"/>
+          <w:szCs w:val="22"/>
+          <w:lang w:val="en-US"/>
+        </w:rPr>
+        <w:t xml:space="preserve">and </w:t>
+      </w:r>
+      <w:proofErr w:type="spellStart"/>
+      <w:r>
+        <w:rPr>
+          <w:rFonts w:ascii="Times New Roman" w:hAnsi="Times New Roman" w:cs="Times New Roman"/>
+          <w:i/>
+          <w:iCs/>
+          <w:sz w:val="22"/>
+          <w:szCs w:val="22"/>
+          <w:lang w:val="en-US"/>
+        </w:rPr>
+        <w:t>Acyrthosiphon</w:t>
+      </w:r>
+      <w:proofErr w:type="spellEnd"/>
+      <w:r>
+        <w:rPr>
+          <w:rFonts w:ascii="Times New Roman" w:hAnsi="Times New Roman" w:cs="Times New Roman"/>
+          <w:i/>
+          <w:iCs/>
+          <w:sz w:val="22"/>
+          <w:szCs w:val="22"/>
+          <w:lang w:val="en-US"/>
+        </w:rPr>
+        <w:t xml:space="preserve"> </w:t>
+      </w:r>
+      <w:proofErr w:type="spellStart"/>
+      <w:r>
+        <w:rPr>
+          <w:rFonts w:ascii="Times New Roman" w:hAnsi="Times New Roman" w:cs="Times New Roman"/>
+          <w:i/>
+          <w:iCs/>
+          <w:sz w:val="22"/>
+          <w:szCs w:val="22"/>
+          <w:lang w:val="en-US"/>
+        </w:rPr>
+        <w:t>pisum</w:t>
+      </w:r>
+      <w:proofErr w:type="spellEnd"/>
+      <w:r>
+        <w:rPr>
+          <w:rFonts w:ascii="Times New Roman" w:hAnsi="Times New Roman" w:cs="Times New Roman"/>
+          <w:sz w:val="22"/>
+          <w:szCs w:val="22"/>
+          <w:lang w:val="en-US"/>
+        </w:rPr>
+        <w:t xml:space="preserve">, </w:t>
+      </w:r>
+      <w:proofErr w:type="spellStart"/>
+      <w:r>
+        <w:rPr>
+          <w:rFonts w:ascii="Times New Roman" w:hAnsi="Times New Roman" w:cs="Times New Roman"/>
           <w:i/>
           <w:iCs/>
           <w:sz w:val="22"/>
@@ -6218,107 +6704,7 @@
           <w:vertAlign w:val="subscript"/>
           <w:lang w:val="en-US"/>
         </w:rPr>
-        <w:t>L</w:t>
-      </w:r>
-      <w:r>
-        <w:rPr>
-          <w:rFonts w:ascii="Times New Roman" w:hAnsi="Times New Roman" w:cs="Times New Roman"/>
-          <w:sz w:val="22"/>
-          <w:szCs w:val="22"/>
-          <w:lang w:val="en-US"/>
-        </w:rPr>
-        <w:t xml:space="preserve"> </w:t>
-      </w:r>
-      <w:r>
-        <w:rPr>
-          <w:rFonts w:ascii="Times New Roman" w:hAnsi="Times New Roman" w:cs="Times New Roman"/>
-          <w:sz w:val="22"/>
-          <w:szCs w:val="22"/>
-          <w:lang w:val="en-US"/>
-        </w:rPr>
-        <w:t>(“TL”) and</w:t>
-      </w:r>
-      <w:r>
-        <w:rPr>
-          <w:rFonts w:ascii="Times New Roman" w:hAnsi="Times New Roman" w:cs="Times New Roman"/>
-          <w:i/>
-          <w:iCs/>
-          <w:sz w:val="22"/>
-          <w:szCs w:val="22"/>
-          <w:lang w:val="en-US"/>
-        </w:rPr>
-        <w:t xml:space="preserve"> </w:t>
-      </w:r>
-      <w:r>
-        <w:rPr>
-          <w:rFonts w:ascii="Times New Roman" w:hAnsi="Times New Roman" w:cs="Times New Roman"/>
-          <w:i/>
-          <w:iCs/>
-          <w:sz w:val="22"/>
-          <w:szCs w:val="22"/>
-          <w:lang w:val="en-US"/>
-        </w:rPr>
-        <w:t>A</w:t>
-      </w:r>
-      <w:r>
-        <w:rPr>
-          <w:rFonts w:ascii="Times New Roman" w:hAnsi="Times New Roman" w:cs="Times New Roman"/>
-          <w:i/>
-          <w:iCs/>
-          <w:sz w:val="22"/>
-          <w:szCs w:val="22"/>
-          <w:vertAlign w:val="subscript"/>
-          <w:lang w:val="en-US"/>
-        </w:rPr>
-        <w:t>L</w:t>
-      </w:r>
-      <w:r>
-        <w:rPr>
-          <w:rFonts w:ascii="Times New Roman" w:hAnsi="Times New Roman" w:cs="Times New Roman"/>
-          <w:sz w:val="22"/>
-          <w:szCs w:val="22"/>
-          <w:lang w:val="en-US"/>
-        </w:rPr>
-        <w:t xml:space="preserve"> </w:t>
-      </w:r>
-      <w:r>
-        <w:rPr>
-          <w:rFonts w:ascii="Times New Roman" w:hAnsi="Times New Roman" w:cs="Times New Roman"/>
-          <w:sz w:val="22"/>
-          <w:szCs w:val="22"/>
-          <w:lang w:val="en-US"/>
-        </w:rPr>
-        <w:t>(“AL”)</w:t>
-      </w:r>
-      <w:r>
-        <w:rPr>
-          <w:rFonts w:ascii="Times New Roman" w:hAnsi="Times New Roman" w:cs="Times New Roman"/>
-          <w:sz w:val="22"/>
-          <w:szCs w:val="22"/>
-          <w:lang w:val="en-US"/>
-        </w:rPr>
-        <w:t xml:space="preserve"> </w:t>
-      </w:r>
-      <w:r>
-        <w:rPr>
-          <w:rFonts w:ascii="Times New Roman" w:hAnsi="Times New Roman" w:cs="Times New Roman"/>
-          <w:sz w:val="22"/>
-          <w:szCs w:val="22"/>
-          <w:lang w:val="en-US"/>
-        </w:rPr>
-        <w:t xml:space="preserve">separately via </w:t>
-      </w:r>
-      <w:proofErr w:type="spellStart"/>
-      <w:r>
-        <w:rPr>
-          <w:rFonts w:ascii="Times New Roman" w:hAnsi="Times New Roman" w:cs="Times New Roman"/>
-          <w:i/>
-          <w:iCs/>
-          <w:sz w:val="22"/>
-          <w:szCs w:val="22"/>
-          <w:lang w:val="en-US"/>
-        </w:rPr>
-        <w:t>nls</w:t>
+        <w:t>min</w:t>
       </w:r>
       <w:proofErr w:type="spellEnd"/>
       <w:r>
@@ -6328,178 +6714,7 @@
           <w:szCs w:val="22"/>
           <w:lang w:val="en-US"/>
         </w:rPr>
-        <w:t xml:space="preserve"> to data below the temperature optima (≤ </w:t>
-      </w:r>
-      <w:proofErr w:type="spellStart"/>
-      <w:proofErr w:type="gramStart"/>
-      <w:r>
-        <w:rPr>
-          <w:rFonts w:ascii="Times New Roman" w:hAnsi="Times New Roman" w:cs="Times New Roman"/>
-          <w:i/>
-          <w:iCs/>
-          <w:sz w:val="22"/>
-          <w:szCs w:val="22"/>
-          <w:lang w:val="en-US"/>
-        </w:rPr>
-        <w:t>T</w:t>
-      </w:r>
-      <w:r>
-        <w:rPr>
-          <w:rFonts w:ascii="Times New Roman" w:hAnsi="Times New Roman" w:cs="Times New Roman"/>
-          <w:i/>
-          <w:iCs/>
-          <w:sz w:val="22"/>
-          <w:szCs w:val="22"/>
-          <w:vertAlign w:val="subscript"/>
-          <w:lang w:val="en-US"/>
-        </w:rPr>
-        <w:t>opt,</w:t>
-      </w:r>
-      <w:r>
-        <w:rPr>
-          <w:rFonts w:ascii="Times New Roman" w:hAnsi="Times New Roman" w:cs="Times New Roman"/>
-          <w:i/>
-          <w:iCs/>
-          <w:sz w:val="22"/>
-          <w:szCs w:val="22"/>
-          <w:vertAlign w:val="subscript"/>
-          <w:lang w:val="en-US"/>
-        </w:rPr>
-        <w:t>g</w:t>
-      </w:r>
-      <w:proofErr w:type="spellEnd"/>
-      <w:proofErr w:type="gramEnd"/>
-      <w:r>
-        <w:rPr>
-          <w:rFonts w:ascii="Times New Roman" w:hAnsi="Times New Roman" w:cs="Times New Roman"/>
-          <w:sz w:val="22"/>
-          <w:szCs w:val="22"/>
-          <w:lang w:val="en-US"/>
-        </w:rPr>
-        <w:t>)</w:t>
-      </w:r>
-      <w:r>
-        <w:rPr>
-          <w:rFonts w:ascii="Times New Roman" w:hAnsi="Times New Roman" w:cs="Times New Roman"/>
-          <w:sz w:val="22"/>
-          <w:szCs w:val="22"/>
-          <w:lang w:val="en-US"/>
-        </w:rPr>
-        <w:t xml:space="preserve"> </w:t>
-      </w:r>
-      <w:r>
-        <w:rPr>
-          <w:rFonts w:ascii="Times New Roman" w:hAnsi="Times New Roman" w:cs="Times New Roman"/>
-          <w:sz w:val="22"/>
-          <w:szCs w:val="22"/>
-          <w:lang w:val="en-US"/>
-        </w:rPr>
-        <w:t xml:space="preserve">and then fit </w:t>
-      </w:r>
-      <w:proofErr w:type="spellStart"/>
-      <w:r>
-        <w:rPr>
-          <w:rFonts w:ascii="Times New Roman" w:hAnsi="Times New Roman" w:cs="Times New Roman"/>
-          <w:i/>
-          <w:iCs/>
-          <w:sz w:val="22"/>
-          <w:szCs w:val="22"/>
-          <w:lang w:val="en-US"/>
-        </w:rPr>
-        <w:t>g</w:t>
-      </w:r>
-      <w:r>
-        <w:rPr>
-          <w:rFonts w:ascii="Times New Roman" w:hAnsi="Times New Roman" w:cs="Times New Roman"/>
-          <w:i/>
-          <w:iCs/>
-          <w:sz w:val="22"/>
-          <w:szCs w:val="22"/>
-          <w:vertAlign w:val="subscript"/>
-          <w:lang w:val="en-US"/>
-        </w:rPr>
-        <w:t>max</w:t>
-      </w:r>
-      <w:proofErr w:type="spellEnd"/>
-      <w:r>
-        <w:rPr>
-          <w:rFonts w:ascii="Times New Roman" w:hAnsi="Times New Roman" w:cs="Times New Roman"/>
-          <w:sz w:val="22"/>
-          <w:szCs w:val="22"/>
-          <w:lang w:val="en-US"/>
-        </w:rPr>
-        <w:t xml:space="preserve"> </w:t>
-      </w:r>
-      <w:r>
-        <w:rPr>
-          <w:rFonts w:ascii="Times New Roman" w:hAnsi="Times New Roman" w:cs="Times New Roman"/>
-          <w:sz w:val="22"/>
-          <w:szCs w:val="22"/>
-          <w:lang w:val="en-US"/>
-        </w:rPr>
-        <w:t>(“</w:t>
-      </w:r>
-      <w:proofErr w:type="spellStart"/>
-      <w:r>
-        <w:rPr>
-          <w:rFonts w:ascii="Times New Roman" w:hAnsi="Times New Roman" w:cs="Times New Roman"/>
-          <w:sz w:val="22"/>
-          <w:szCs w:val="22"/>
-          <w:lang w:val="en-US"/>
-        </w:rPr>
-        <w:t>gMax</w:t>
-      </w:r>
-      <w:proofErr w:type="spellEnd"/>
-      <w:r>
-        <w:rPr>
-          <w:rFonts w:ascii="Times New Roman" w:hAnsi="Times New Roman" w:cs="Times New Roman"/>
-          <w:sz w:val="22"/>
-          <w:szCs w:val="22"/>
-          <w:lang w:val="en-US"/>
-        </w:rPr>
-        <w:t>”) via</w:t>
-      </w:r>
-      <w:r>
-        <w:rPr>
-          <w:rFonts w:ascii="Times New Roman" w:hAnsi="Times New Roman" w:cs="Times New Roman"/>
-          <w:sz w:val="22"/>
-          <w:szCs w:val="22"/>
-          <w:lang w:val="en-US"/>
-        </w:rPr>
-        <w:t xml:space="preserve"> </w:t>
-      </w:r>
-      <w:proofErr w:type="spellStart"/>
-      <w:r>
-        <w:rPr>
-          <w:rFonts w:ascii="Times New Roman" w:hAnsi="Times New Roman" w:cs="Times New Roman"/>
-          <w:i/>
-          <w:iCs/>
-          <w:sz w:val="22"/>
-          <w:szCs w:val="22"/>
-          <w:lang w:val="en-US"/>
-        </w:rPr>
-        <w:t>nls</w:t>
-      </w:r>
-      <w:proofErr w:type="spellEnd"/>
-      <w:r>
-        <w:rPr>
-          <w:rFonts w:ascii="Times New Roman" w:hAnsi="Times New Roman" w:cs="Times New Roman"/>
-          <w:i/>
-          <w:iCs/>
-          <w:sz w:val="22"/>
-          <w:szCs w:val="22"/>
-          <w:lang w:val="en-US"/>
-        </w:rPr>
-        <w:t xml:space="preserve"> </w:t>
-      </w:r>
-      <w:r>
-        <w:rPr>
-          <w:rFonts w:ascii="Times New Roman" w:hAnsi="Times New Roman" w:cs="Times New Roman"/>
-          <w:sz w:val="22"/>
-          <w:szCs w:val="22"/>
-          <w:lang w:val="en-US"/>
-        </w:rPr>
-        <w:t>to data at all laboratory temperatures</w:t>
+        <w:t xml:space="preserve"> is set based on the literature or field observations, respectively)</w:t>
       </w:r>
     </w:p>
     <w:p>
@@ -6508,8 +6723,6 @@
         <w:jc w:val="both"/>
         <w:rPr>
           <w:rFonts w:ascii="Times New Roman" w:hAnsi="Times New Roman" w:cs="Times New Roman"/>
-          <w:i/>
-          <w:iCs/>
           <w:sz w:val="22"/>
           <w:szCs w:val="22"/>
           <w:lang w:val="en-US"/>
@@ -6531,7 +6744,16 @@
           <w:szCs w:val="22"/>
           <w:lang w:val="en-US"/>
         </w:rPr>
-        <w:t>273</w:t>
+        <w:t>29</w:t>
+      </w:r>
+      <w:r>
+        <w:rPr>
+          <w:rFonts w:ascii="Times New Roman" w:hAnsi="Times New Roman" w:cs="Times New Roman"/>
+          <w:sz w:val="22"/>
+          <w:szCs w:val="22"/>
+          <w:lang w:val="en-US"/>
+        </w:rPr>
+        <w:t>1</w:t>
       </w:r>
       <w:r>
         <w:rPr>
@@ -6549,253 +6771,16 @@
           <w:szCs w:val="22"/>
           <w:lang w:val="en-US"/>
         </w:rPr>
-        <w:t>294</w:t>
-      </w:r>
-      <w:r>
-        <w:rPr>
-          <w:rFonts w:ascii="Times New Roman" w:hAnsi="Times New Roman" w:cs="Times New Roman"/>
-          <w:sz w:val="22"/>
-          <w:szCs w:val="22"/>
-          <w:lang w:val="en-US"/>
-        </w:rPr>
-        <w:tab/>
-      </w:r>
-      <w:r>
-        <w:rPr>
-          <w:rFonts w:ascii="Times New Roman" w:hAnsi="Times New Roman" w:cs="Times New Roman"/>
-          <w:sz w:val="22"/>
-          <w:szCs w:val="22"/>
-          <w:lang w:val="en-US"/>
-        </w:rPr>
-        <w:t>Plot development rate thermal response and fit minimum developmental temperature (</w:t>
-      </w:r>
-      <w:proofErr w:type="spellStart"/>
-      <w:r>
-        <w:rPr>
-          <w:rFonts w:ascii="Times New Roman" w:hAnsi="Times New Roman" w:cs="Times New Roman"/>
-          <w:i/>
-          <w:iCs/>
-          <w:sz w:val="22"/>
-          <w:szCs w:val="22"/>
-          <w:lang w:val="en-US"/>
-        </w:rPr>
-        <w:t>T</w:t>
-      </w:r>
-      <w:r>
-        <w:rPr>
-          <w:rFonts w:ascii="Times New Roman" w:hAnsi="Times New Roman" w:cs="Times New Roman"/>
-          <w:i/>
-          <w:iCs/>
-          <w:sz w:val="22"/>
-          <w:szCs w:val="22"/>
-          <w:vertAlign w:val="subscript"/>
-          <w:lang w:val="en-US"/>
-        </w:rPr>
-        <w:t>min</w:t>
-      </w:r>
-      <w:proofErr w:type="spellEnd"/>
-      <w:r>
-        <w:rPr>
-          <w:rFonts w:ascii="Times New Roman" w:hAnsi="Times New Roman" w:cs="Times New Roman"/>
-          <w:sz w:val="22"/>
-          <w:szCs w:val="22"/>
-          <w:lang w:val="en-US"/>
-        </w:rPr>
-        <w:t xml:space="preserve">) via </w:t>
-      </w:r>
-      <w:proofErr w:type="spellStart"/>
-      <w:r>
-        <w:rPr>
-          <w:rFonts w:ascii="Times New Roman" w:hAnsi="Times New Roman" w:cs="Times New Roman"/>
-          <w:i/>
-          <w:iCs/>
-          <w:sz w:val="22"/>
-          <w:szCs w:val="22"/>
-          <w:lang w:val="en-US"/>
-        </w:rPr>
-        <w:t>nls</w:t>
-      </w:r>
-      <w:proofErr w:type="spellEnd"/>
-      <w:r>
-        <w:rPr>
-          <w:rFonts w:ascii="Times New Roman" w:hAnsi="Times New Roman" w:cs="Times New Roman"/>
-          <w:i/>
-          <w:iCs/>
-          <w:sz w:val="22"/>
-          <w:szCs w:val="22"/>
-          <w:lang w:val="en-US"/>
-        </w:rPr>
-        <w:t xml:space="preserve"> </w:t>
-      </w:r>
-      <w:r>
-        <w:rPr>
-          <w:rFonts w:ascii="Times New Roman" w:hAnsi="Times New Roman" w:cs="Times New Roman"/>
-          <w:sz w:val="22"/>
-          <w:szCs w:val="22"/>
-          <w:lang w:val="en-US"/>
-        </w:rPr>
-        <w:t xml:space="preserve">(note: for </w:t>
-      </w:r>
-      <w:proofErr w:type="spellStart"/>
-      <w:r>
-        <w:rPr>
-          <w:rFonts w:ascii="Times New Roman" w:hAnsi="Times New Roman" w:cs="Times New Roman"/>
-          <w:i/>
-          <w:iCs/>
-          <w:sz w:val="22"/>
-          <w:szCs w:val="22"/>
-          <w:lang w:val="en-US"/>
-        </w:rPr>
-        <w:t>Apolygus</w:t>
-      </w:r>
-      <w:proofErr w:type="spellEnd"/>
-      <w:r>
-        <w:rPr>
-          <w:rFonts w:ascii="Times New Roman" w:hAnsi="Times New Roman" w:cs="Times New Roman"/>
-          <w:i/>
-          <w:iCs/>
-          <w:sz w:val="22"/>
-          <w:szCs w:val="22"/>
-          <w:lang w:val="en-US"/>
-        </w:rPr>
-        <w:t xml:space="preserve"> lucorum </w:t>
-      </w:r>
-      <w:r>
-        <w:rPr>
-          <w:rFonts w:ascii="Times New Roman" w:hAnsi="Times New Roman" w:cs="Times New Roman"/>
-          <w:sz w:val="22"/>
-          <w:szCs w:val="22"/>
-          <w:lang w:val="en-US"/>
-        </w:rPr>
-        <w:t xml:space="preserve">and </w:t>
-      </w:r>
-      <w:proofErr w:type="spellStart"/>
-      <w:r>
-        <w:rPr>
-          <w:rFonts w:ascii="Times New Roman" w:hAnsi="Times New Roman" w:cs="Times New Roman"/>
-          <w:i/>
-          <w:iCs/>
-          <w:sz w:val="22"/>
-          <w:szCs w:val="22"/>
-          <w:lang w:val="en-US"/>
-        </w:rPr>
-        <w:t>Acyrthosiphon</w:t>
-      </w:r>
-      <w:proofErr w:type="spellEnd"/>
-      <w:r>
-        <w:rPr>
-          <w:rFonts w:ascii="Times New Roman" w:hAnsi="Times New Roman" w:cs="Times New Roman"/>
-          <w:i/>
-          <w:iCs/>
-          <w:sz w:val="22"/>
-          <w:szCs w:val="22"/>
-          <w:lang w:val="en-US"/>
-        </w:rPr>
-        <w:t xml:space="preserve"> </w:t>
-      </w:r>
-      <w:proofErr w:type="spellStart"/>
-      <w:r>
-        <w:rPr>
-          <w:rFonts w:ascii="Times New Roman" w:hAnsi="Times New Roman" w:cs="Times New Roman"/>
-          <w:i/>
-          <w:iCs/>
-          <w:sz w:val="22"/>
-          <w:szCs w:val="22"/>
-          <w:lang w:val="en-US"/>
-        </w:rPr>
-        <w:t>pisum</w:t>
-      </w:r>
-      <w:proofErr w:type="spellEnd"/>
-      <w:r>
-        <w:rPr>
-          <w:rFonts w:ascii="Times New Roman" w:hAnsi="Times New Roman" w:cs="Times New Roman"/>
-          <w:sz w:val="22"/>
-          <w:szCs w:val="22"/>
-          <w:lang w:val="en-US"/>
-        </w:rPr>
-        <w:t xml:space="preserve">, </w:t>
-      </w:r>
-      <w:proofErr w:type="spellStart"/>
-      <w:r>
-        <w:rPr>
-          <w:rFonts w:ascii="Times New Roman" w:hAnsi="Times New Roman" w:cs="Times New Roman"/>
-          <w:i/>
-          <w:iCs/>
-          <w:sz w:val="22"/>
-          <w:szCs w:val="22"/>
-          <w:lang w:val="en-US"/>
-        </w:rPr>
-        <w:t>T</w:t>
-      </w:r>
-      <w:r>
-        <w:rPr>
-          <w:rFonts w:ascii="Times New Roman" w:hAnsi="Times New Roman" w:cs="Times New Roman"/>
-          <w:i/>
-          <w:iCs/>
-          <w:sz w:val="22"/>
-          <w:szCs w:val="22"/>
-          <w:vertAlign w:val="subscript"/>
-          <w:lang w:val="en-US"/>
-        </w:rPr>
-        <w:t>min</w:t>
-      </w:r>
-      <w:proofErr w:type="spellEnd"/>
-      <w:r>
-        <w:rPr>
-          <w:rFonts w:ascii="Times New Roman" w:hAnsi="Times New Roman" w:cs="Times New Roman"/>
-          <w:sz w:val="22"/>
-          <w:szCs w:val="22"/>
-          <w:lang w:val="en-US"/>
-        </w:rPr>
-        <w:t xml:space="preserve"> is set based on the literature or field observations, respectively)</w:t>
-      </w:r>
-    </w:p>
-    <w:p>
-      <w:pPr>
-        <w:ind w:left="1440" w:hanging="1440"/>
-        <w:jc w:val="both"/>
-        <w:rPr>
-          <w:rFonts w:ascii="Times New Roman" w:hAnsi="Times New Roman" w:cs="Times New Roman"/>
-          <w:sz w:val="22"/>
-          <w:szCs w:val="22"/>
-          <w:lang w:val="en-US"/>
-        </w:rPr>
-      </w:pPr>
-      <w:r>
-        <w:rPr>
-          <w:rFonts w:ascii="Times New Roman" w:hAnsi="Times New Roman" w:cs="Times New Roman"/>
-          <w:sz w:val="22"/>
-          <w:szCs w:val="22"/>
-          <w:lang w:val="en-US"/>
-        </w:rPr>
-        <w:t xml:space="preserve">Lines </w:t>
-      </w:r>
-      <w:r>
-        <w:rPr>
-          <w:rFonts w:ascii="Times New Roman" w:hAnsi="Times New Roman" w:cs="Times New Roman"/>
-          <w:sz w:val="22"/>
-          <w:szCs w:val="22"/>
-          <w:lang w:val="en-US"/>
-        </w:rPr>
-        <w:t>296</w:t>
-      </w:r>
-      <w:r>
-        <w:rPr>
-          <w:rFonts w:ascii="Times New Roman" w:hAnsi="Times New Roman" w:cs="Times New Roman"/>
-          <w:sz w:val="22"/>
-          <w:szCs w:val="22"/>
-          <w:lang w:val="en-US"/>
-        </w:rPr>
-        <w:t>-</w:t>
-      </w:r>
-      <w:r>
-        <w:rPr>
-          <w:rFonts w:ascii="Times New Roman" w:hAnsi="Times New Roman" w:cs="Times New Roman"/>
-          <w:sz w:val="22"/>
-          <w:szCs w:val="22"/>
-          <w:lang w:val="en-US"/>
-        </w:rPr>
-        <w:t>307</w:t>
+        <w:t>30</w:t>
+      </w:r>
+      <w:r>
+        <w:rPr>
+          <w:rFonts w:ascii="Times New Roman" w:hAnsi="Times New Roman" w:cs="Times New Roman"/>
+          <w:sz w:val="22"/>
+          <w:szCs w:val="22"/>
+          <w:lang w:val="en-US"/>
+        </w:rPr>
+        <w:t>2</w:t>
       </w:r>
       <w:r>
         <w:rPr>

</xml_diff>